<commit_message>
Some files as well as the mid-term for frameworks
</commit_message>
<xml_diff>
--- a/6019_Phys_1/D2D/W01/INFO-6019 Course Plan (Fall 2023).docx
+++ b/6019_Phys_1/D2D/W01/INFO-6019 Course Plan (Fall 2023).docx
@@ -1,18 +1,15 @@
 
 <file path=word/document.xml><?xml version="1.0" encoding="utf-8"?>
-<w:document xmlns:ve="http://schemas.openxmlformats.org/markup-compatibility/2006" xmlns:o="urn:schemas-microsoft-com:office:office" xmlns:r="http://schemas.openxmlformats.org/officeDocument/2006/relationships" xmlns:m="http://schemas.openxmlformats.org/officeDocument/2006/math" xmlns:v="urn:schemas-microsoft-com:vml" xmlns:wp="http://schemas.openxmlformats.org/drawingml/2006/wordprocessingDrawing" xmlns:w10="urn:schemas-microsoft-com:office:word" xmlns:w="http://schemas.openxmlformats.org/wordprocessingml/2006/main" xmlns:wne="http://schemas.microsoft.com/office/word/2006/wordml">
+<w:document xmlns:o="urn:schemas-microsoft-com:office:office" xmlns:r="http://schemas.openxmlformats.org/officeDocument/2006/relationships" xmlns:v="urn:schemas-microsoft-com:vml" xmlns:w="http://schemas.openxmlformats.org/wordprocessingml/2006/main" xmlns:w10="urn:schemas-microsoft-com:office:word" xmlns:wp="http://schemas.openxmlformats.org/drawingml/2006/wordprocessingDrawing" xmlns:wps="http://schemas.microsoft.com/office/word/2010/wordprocessingShape" xmlns:wpg="http://schemas.microsoft.com/office/word/2010/wordprocessingGroup" xmlns:mc="http://schemas.openxmlformats.org/markup-compatibility/2006" xmlns:wp14="http://schemas.microsoft.com/office/word/2010/wordprocessingDrawing" xmlns:w14="http://schemas.microsoft.com/office/word/2010/wordml" xmlns:w15="http://schemas.microsoft.com/office/word/2012/wordml" mc:Ignorable="w14 wp14 w15">
   <w:body>
     <w:p>
-      <w:r>
-        <w:t>INFO-6019 – Physics and Simulation 1</w:t>
-      </w:r>
-    </w:p>
-    <w:p>
-      <w:r>
-        <w:t xml:space="preserve">Week 1: </w:t>
-      </w:r>
-      <w:r>
-        <w:t>Design issues and general concepts:</w:t>
+      <w:pPr>
+        <w:pStyle w:val="Normal"/>
+        <w:rPr/>
+      </w:pPr>
+      <w:r>
+        <w:rPr/>
+        <w:t>Week 1: Design issues and general concepts:</w:t>
       </w:r>
     </w:p>
     <w:p>
@@ -22,8 +19,10 @@
           <w:ilvl w:val="0"/>
           <w:numId w:val="1"/>
         </w:numPr>
-      </w:pPr>
-      <w:r>
+        <w:rPr/>
+      </w:pPr>
+      <w:r>
+        <w:rPr/>
         <w:t>Geometry</w:t>
       </w:r>
     </w:p>
@@ -34,8 +33,10 @@
           <w:ilvl w:val="0"/>
           <w:numId w:val="1"/>
         </w:numPr>
-      </w:pPr>
-      <w:r>
+        <w:rPr/>
+      </w:pPr>
+      <w:r>
+        <w:rPr/>
         <w:t>Objects</w:t>
       </w:r>
     </w:p>
@@ -46,8 +47,10 @@
           <w:ilvl w:val="0"/>
           <w:numId w:val="1"/>
         </w:numPr>
-      </w:pPr>
-      <w:r>
+        <w:rPr/>
+      </w:pPr>
+      <w:r>
+        <w:rPr/>
         <w:t>Animation</w:t>
       </w:r>
     </w:p>
@@ -58,8 +61,10 @@
           <w:ilvl w:val="0"/>
           <w:numId w:val="1"/>
         </w:numPr>
-      </w:pPr>
-      <w:r>
+        <w:rPr/>
+      </w:pPr>
+      <w:r>
+        <w:rPr/>
         <w:t>Time</w:t>
       </w:r>
     </w:p>
@@ -70,8 +75,10 @@
           <w:ilvl w:val="0"/>
           <w:numId w:val="1"/>
         </w:numPr>
-      </w:pPr>
-      <w:r>
+        <w:rPr/>
+      </w:pPr>
+      <w:r>
+        <w:rPr/>
         <w:t>Response</w:t>
       </w:r>
     </w:p>
@@ -82,8 +89,10 @@
           <w:ilvl w:val="0"/>
           <w:numId w:val="1"/>
         </w:numPr>
-      </w:pPr>
-      <w:r>
+        <w:rPr/>
+      </w:pPr>
+      <w:r>
+        <w:rPr/>
         <w:t>Performance</w:t>
       </w:r>
     </w:p>
@@ -94,20 +103,29 @@
           <w:ilvl w:val="0"/>
           <w:numId w:val="1"/>
         </w:numPr>
-      </w:pPr>
-      <w:r>
+        <w:rPr/>
+      </w:pPr>
+      <w:r>
+        <w:rPr/>
         <w:t>Robustness</w:t>
       </w:r>
     </w:p>
     <w:p>
-      <w:r>
-        <w:t xml:space="preserve">Week 2: </w:t>
-      </w:r>
-      <w:r>
-        <w:t>Discrete mat (2D and 3D</w:t>
-      </w:r>
-      <w:r>
-        <w:t>)</w:t>
+      <w:pPr>
+        <w:pStyle w:val="Normal"/>
+        <w:rPr/>
+      </w:pPr>
+      <w:r>
+        <w:rPr/>
+        <w:t>Week 2: Discrete mat</w:t>
+      </w:r>
+      <w:r>
+        <w:rPr/>
+        <w:t>h</w:t>
+      </w:r>
+      <w:r>
+        <w:rPr/>
+        <w:t xml:space="preserve"> (2D and 3D)</w:t>
       </w:r>
     </w:p>
     <w:p>
@@ -117,8 +135,10 @@
           <w:ilvl w:val="0"/>
           <w:numId w:val="2"/>
         </w:numPr>
-      </w:pPr>
-      <w:r>
+        <w:rPr/>
+      </w:pPr>
+      <w:r>
+        <w:rPr/>
         <w:t>Coordinate Systems and points</w:t>
       </w:r>
     </w:p>
@@ -129,8 +149,10 @@
           <w:ilvl w:val="0"/>
           <w:numId w:val="2"/>
         </w:numPr>
-      </w:pPr>
-      <w:r>
+        <w:rPr/>
+      </w:pPr>
+      <w:r>
+        <w:rPr/>
         <w:t>Vectors</w:t>
       </w:r>
     </w:p>
@@ -141,8 +163,10 @@
           <w:ilvl w:val="0"/>
           <w:numId w:val="2"/>
         </w:numPr>
-      </w:pPr>
-      <w:r>
+        <w:rPr/>
+      </w:pPr>
+      <w:r>
+        <w:rPr/>
         <w:t>Barycentric Coordinates</w:t>
       </w:r>
     </w:p>
@@ -153,8 +177,10 @@
           <w:ilvl w:val="0"/>
           <w:numId w:val="2"/>
         </w:numPr>
-      </w:pPr>
-      <w:r>
+        <w:rPr/>
+      </w:pPr>
+      <w:r>
+        <w:rPr/>
         <w:t>Lines, rays, and Voronoi Regions</w:t>
       </w:r>
     </w:p>
@@ -165,8 +191,10 @@
           <w:ilvl w:val="0"/>
           <w:numId w:val="2"/>
         </w:numPr>
-      </w:pPr>
-      <w:r>
+        <w:rPr/>
+      </w:pPr>
+      <w:r>
+        <w:rPr/>
         <w:t>Minkowski Sum and Difference</w:t>
       </w:r>
     </w:p>
@@ -177,8 +205,10 @@
           <w:ilvl w:val="0"/>
           <w:numId w:val="2"/>
         </w:numPr>
-      </w:pPr>
-      <w:r>
+        <w:rPr/>
+      </w:pPr>
+      <w:r>
+        <w:rPr/>
         <w:t>Matrices</w:t>
       </w:r>
     </w:p>
@@ -189,34 +219,39 @@
           <w:ilvl w:val="0"/>
           <w:numId w:val="2"/>
         </w:numPr>
-      </w:pPr>
-      <w:r>
+        <w:rPr/>
+      </w:pPr>
+      <w:r>
+        <w:rPr/>
         <w:t>Numerical robustness</w:t>
       </w:r>
     </w:p>
     <w:p>
-      <w:r>
-        <w:t xml:space="preserve">Week 3: </w:t>
-      </w:r>
-      <w:r>
-        <w:t>integration</w:t>
-      </w:r>
-      <w:r>
-        <w:t xml:space="preserve"> (Euler)</w:t>
-      </w:r>
-    </w:p>
-    <w:p>
-      <w:r>
-        <w:t>Week 4</w:t>
-      </w:r>
-      <w:r>
-        <w:t>-6</w:t>
-      </w:r>
-      <w:r>
-        <w:t xml:space="preserve">: </w:t>
-      </w:r>
-      <w:r>
-        <w:t>Bounding Volumes and Basic Primitive Tests</w:t>
+      <w:pPr>
+        <w:pStyle w:val="Normal"/>
+        <w:rPr/>
+      </w:pPr>
+      <w:r>
+        <w:rPr/>
+        <w:t>Week 3: integration (Euler)</w:t>
+      </w:r>
+    </w:p>
+    <w:p>
+      <w:pPr>
+        <w:pStyle w:val="Normal"/>
+        <w:rPr/>
+      </w:pPr>
+      <w:r>
+        <w:rPr/>
+        <w:t xml:space="preserve">Week 4-6: Bounding Volumes </w:t>
+      </w:r>
+      <w:r>
+        <w:rPr/>
+        <w:t xml:space="preserve">&amp; </w:t>
+      </w:r>
+      <w:r>
+        <w:rPr/>
+        <w:t>Basic Primitive Tests</w:t>
       </w:r>
     </w:p>
     <w:p>
@@ -226,8 +261,10 @@
           <w:ilvl w:val="0"/>
           <w:numId w:val="3"/>
         </w:numPr>
-      </w:pPr>
-      <w:r>
+        <w:rPr/>
+      </w:pPr>
+      <w:r>
+        <w:rPr/>
         <w:t>Spheres</w:t>
       </w:r>
     </w:p>
@@ -238,8 +275,10 @@
           <w:ilvl w:val="0"/>
           <w:numId w:val="3"/>
         </w:numPr>
-      </w:pPr>
-      <w:r>
+        <w:rPr/>
+      </w:pPr>
+      <w:r>
+        <w:rPr/>
         <w:t>Axis-Aligned Bounding Boxes</w:t>
       </w:r>
     </w:p>
@@ -250,8 +289,10 @@
           <w:ilvl w:val="0"/>
           <w:numId w:val="3"/>
         </w:numPr>
-      </w:pPr>
-      <w:r>
+        <w:rPr/>
+      </w:pPr>
+      <w:r>
+        <w:rPr/>
         <w:t>Oriented Bounding Boxes</w:t>
       </w:r>
     </w:p>
@@ -262,8 +303,10 @@
           <w:ilvl w:val="0"/>
           <w:numId w:val="3"/>
         </w:numPr>
-      </w:pPr>
-      <w:r>
+        <w:rPr/>
+      </w:pPr>
+      <w:r>
+        <w:rPr/>
         <w:t>Sphere-swept Volumes</w:t>
       </w:r>
     </w:p>
@@ -274,8 +317,10 @@
           <w:ilvl w:val="0"/>
           <w:numId w:val="3"/>
         </w:numPr>
-      </w:pPr>
-      <w:r>
+        <w:rPr/>
+      </w:pPr>
+      <w:r>
+        <w:rPr/>
         <w:t>Polygons</w:t>
       </w:r>
     </w:p>
@@ -286,8 +331,10 @@
           <w:ilvl w:val="0"/>
           <w:numId w:val="3"/>
         </w:numPr>
-      </w:pPr>
-      <w:r>
+        <w:rPr/>
+      </w:pPr>
+      <w:r>
+        <w:rPr/>
         <w:t>Closest-point computations</w:t>
       </w:r>
     </w:p>
@@ -298,8 +345,10 @@
           <w:ilvl w:val="0"/>
           <w:numId w:val="3"/>
         </w:numPr>
-      </w:pPr>
-      <w:r>
+        <w:rPr/>
+      </w:pPr>
+      <w:r>
+        <w:rPr/>
         <w:t>Testing Primitives</w:t>
       </w:r>
     </w:p>
@@ -310,8 +359,10 @@
           <w:ilvl w:val="0"/>
           <w:numId w:val="3"/>
         </w:numPr>
-      </w:pPr>
-      <w:r>
+        <w:rPr/>
+      </w:pPr>
+      <w:r>
+        <w:rPr/>
         <w:t>Intersection Lines, Rays, and Segments</w:t>
       </w:r>
     </w:p>
@@ -322,51 +373,77 @@
           <w:ilvl w:val="0"/>
           <w:numId w:val="3"/>
         </w:numPr>
-      </w:pPr>
-      <w:r>
+        <w:rPr/>
+      </w:pPr>
+      <w:r>
+        <w:rPr/>
         <w:t>Dynamic Intersection Tests (tunnelling and swept volumes)</w:t>
       </w:r>
     </w:p>
     <w:p>
-      <w:r>
-        <w:t>Week7</w:t>
-      </w:r>
-      <w:r>
-        <w:t xml:space="preserve">: </w:t>
-      </w:r>
-      <w:r>
-        <w:t>Mid-term</w:t>
-      </w:r>
-    </w:p>
-    <w:p>
-      <w:r>
-        <w:t xml:space="preserve">Week </w:t>
-      </w:r>
-      <w:r>
-        <w:t>8</w:t>
-      </w:r>
-      <w:r>
-        <w:t xml:space="preserve">: </w:t>
-      </w:r>
-      <w:r>
-        <w:t>Particle systems</w:t>
-      </w:r>
-      <w:r>
-        <w:t xml:space="preserve"> &amp; Soft body (Verlet)</w:t>
-      </w:r>
-    </w:p>
-    <w:p>
-      <w:r>
-        <w:t xml:space="preserve">Week </w:t>
-      </w:r>
-      <w:r>
-        <w:t>9</w:t>
-      </w:r>
-      <w:r>
-        <w:t xml:space="preserve">: </w:t>
-      </w:r>
-      <w:r>
-        <w:t>Convex objects</w:t>
+      <w:pPr>
+        <w:pStyle w:val="Normal"/>
+        <w:rPr/>
+      </w:pPr>
+      <w:r>
+        <w:rPr/>
+        <w:t>Week7: Mid-term</w:t>
+      </w:r>
+    </w:p>
+    <w:p>
+      <w:pPr>
+        <w:pStyle w:val="Normal"/>
+        <w:rPr/>
+      </w:pPr>
+      <w:r>
+        <w:rPr/>
+      </w:r>
+    </w:p>
+    <w:p>
+      <w:pPr>
+        <w:pStyle w:val="Normal"/>
+        <w:rPr/>
+      </w:pPr>
+      <w:r>
+        <w:rPr/>
+      </w:r>
+    </w:p>
+    <w:p>
+      <w:pPr>
+        <w:pStyle w:val="Normal"/>
+        <w:rPr/>
+      </w:pPr>
+      <w:r>
+        <w:rPr/>
+      </w:r>
+    </w:p>
+    <w:p>
+      <w:pPr>
+        <w:pStyle w:val="Normal"/>
+        <w:rPr/>
+      </w:pPr>
+      <w:r>
+        <w:rPr/>
+      </w:r>
+    </w:p>
+    <w:p>
+      <w:pPr>
+        <w:pStyle w:val="Normal"/>
+        <w:rPr/>
+      </w:pPr>
+      <w:r>
+        <w:rPr/>
+        <w:t>Week 8: Particle systems &amp; Soft body (Verlet)</w:t>
+      </w:r>
+    </w:p>
+    <w:p>
+      <w:pPr>
+        <w:pStyle w:val="Normal"/>
+        <w:rPr/>
+      </w:pPr>
+      <w:r>
+        <w:rPr/>
+        <w:t>Week 9: Convex objects</w:t>
       </w:r>
     </w:p>
     <w:p>
@@ -376,8 +453,10 @@
           <w:ilvl w:val="0"/>
           <w:numId w:val="4"/>
         </w:numPr>
-      </w:pPr>
-      <w:r>
+        <w:rPr/>
+      </w:pPr>
+      <w:r>
+        <w:rPr/>
         <w:t>Boundary based</w:t>
       </w:r>
     </w:p>
@@ -388,8 +467,10 @@
           <w:ilvl w:val="0"/>
           <w:numId w:val="4"/>
         </w:numPr>
-      </w:pPr>
-      <w:r>
+        <w:rPr/>
+      </w:pPr>
+      <w:r>
+        <w:rPr/>
         <w:t>Hierarchical Polyhedron representations</w:t>
       </w:r>
     </w:p>
@@ -400,9 +481,10 @@
           <w:ilvl w:val="0"/>
           <w:numId w:val="4"/>
         </w:numPr>
-      </w:pPr>
-      <w:r>
-        <w:lastRenderedPageBreak/>
+        <w:rPr/>
+      </w:pPr>
+      <w:r>
+        <w:rPr/>
         <w:t>Linear and Quadratic Programming</w:t>
       </w:r>
     </w:p>
@@ -413,8 +495,10 @@
           <w:ilvl w:val="0"/>
           <w:numId w:val="4"/>
         </w:numPr>
-      </w:pPr>
-      <w:r>
+        <w:rPr/>
+      </w:pPr>
+      <w:r>
+        <w:rPr/>
         <w:t>Proximity Queries</w:t>
       </w:r>
     </w:p>
@@ -425,23 +509,21 @@
           <w:ilvl w:val="0"/>
           <w:numId w:val="4"/>
         </w:numPr>
-      </w:pPr>
-      <w:r>
+        <w:rPr/>
+      </w:pPr>
+      <w:r>
+        <w:rPr/>
         <w:t>Other techniques (for instance: Gilbert-Johnson-Keerthi, etc.)</w:t>
       </w:r>
     </w:p>
     <w:p>
-      <w:r>
-        <w:t xml:space="preserve">Week </w:t>
-      </w:r>
-      <w:r>
-        <w:t>10-12</w:t>
-      </w:r>
-      <w:r>
-        <w:t xml:space="preserve">: </w:t>
-      </w:r>
-      <w:r>
-        <w:t>Spatial data structures and partitioning</w:t>
+      <w:pPr>
+        <w:pStyle w:val="Normal"/>
+        <w:rPr/>
+      </w:pPr>
+      <w:r>
+        <w:rPr/>
+        <w:t>Week 10-12: Spatial data structures and partitioning</w:t>
       </w:r>
     </w:p>
     <w:p>
@@ -451,8 +533,10 @@
           <w:ilvl w:val="0"/>
           <w:numId w:val="5"/>
         </w:numPr>
-      </w:pPr>
-      <w:r>
+        <w:rPr/>
+      </w:pPr>
+      <w:r>
+        <w:rPr/>
         <w:t>Axis Aligned Bounding Boxes (AABBs)</w:t>
       </w:r>
     </w:p>
@@ -463,8 +547,10 @@
           <w:ilvl w:val="0"/>
           <w:numId w:val="5"/>
         </w:numPr>
-      </w:pPr>
-      <w:r>
+        <w:rPr/>
+      </w:pPr>
+      <w:r>
+        <w:rPr/>
         <w:t>Oriented Bounding Boxes (OBBs)</w:t>
       </w:r>
     </w:p>
@@ -475,8 +561,10 @@
           <w:ilvl w:val="0"/>
           <w:numId w:val="5"/>
         </w:numPr>
-      </w:pPr>
-      <w:r>
+        <w:rPr/>
+      </w:pPr>
+      <w:r>
+        <w:rPr/>
         <w:t>Uniform grids</w:t>
       </w:r>
     </w:p>
@@ -487,8 +575,10 @@
           <w:ilvl w:val="0"/>
           <w:numId w:val="5"/>
         </w:numPr>
-      </w:pPr>
-      <w:r>
+        <w:rPr/>
+      </w:pPr>
+      <w:r>
+        <w:rPr/>
         <w:t>Hierarchical grids</w:t>
       </w:r>
     </w:p>
@@ -499,8 +589,10 @@
           <w:ilvl w:val="0"/>
           <w:numId w:val="5"/>
         </w:numPr>
-      </w:pPr>
-      <w:r>
+        <w:rPr/>
+      </w:pPr>
+      <w:r>
+        <w:rPr/>
         <w:t>Trees</w:t>
       </w:r>
     </w:p>
@@ -511,8 +603,10 @@
           <w:ilvl w:val="0"/>
           <w:numId w:val="5"/>
         </w:numPr>
-      </w:pPr>
-      <w:r>
+        <w:rPr/>
+      </w:pPr>
+      <w:r>
+        <w:rPr/>
         <w:t>Sort and Sweep (Broad Phase) methods</w:t>
       </w:r>
     </w:p>
@@ -523,23 +617,21 @@
           <w:ilvl w:val="0"/>
           <w:numId w:val="5"/>
         </w:numPr>
-      </w:pPr>
-      <w:r>
+        <w:rPr/>
+      </w:pPr>
+      <w:r>
+        <w:rPr/>
         <w:t>Cells and Portals</w:t>
       </w:r>
     </w:p>
     <w:p>
-      <w:r>
-        <w:t xml:space="preserve">Week </w:t>
-      </w:r>
-      <w:r>
-        <w:t>13</w:t>
-      </w:r>
-      <w:r>
-        <w:t xml:space="preserve">: </w:t>
-      </w:r>
-      <w:r>
-        <w:t>Other integration techniques:</w:t>
+      <w:pPr>
+        <w:pStyle w:val="Normal"/>
+        <w:rPr/>
+      </w:pPr>
+      <w:r>
+        <w:rPr/>
+        <w:t>Week 13: Other integration techniques:</w:t>
       </w:r>
     </w:p>
     <w:p>
@@ -549,8 +641,10 @@
           <w:ilvl w:val="0"/>
           <w:numId w:val="6"/>
         </w:numPr>
-      </w:pPr>
-      <w:r>
+        <w:rPr/>
+      </w:pPr>
+      <w:r>
+        <w:rPr/>
         <w:t>Mid-point integration</w:t>
       </w:r>
     </w:p>
@@ -561,742 +655,1043 @@
           <w:ilvl w:val="0"/>
           <w:numId w:val="6"/>
         </w:numPr>
-      </w:pPr>
-      <w:r>
+        <w:rPr/>
+      </w:pPr>
+      <w:r>
+        <w:rPr/>
         <w:t>Runge-Kutta (RK-4) integration</w:t>
       </w:r>
     </w:p>
     <w:p>
-      <w:r>
-        <w:t>Week 1</w:t>
-      </w:r>
-      <w:r>
-        <w:t>4</w:t>
-      </w:r>
-      <w:r>
-        <w:t>:</w:t>
-      </w:r>
-      <w:r>
-        <w:t xml:space="preserve"> Geometric Robustness, Optimization</w:t>
+      <w:pPr>
+        <w:pStyle w:val="Normal"/>
+        <w:widowControl/>
+        <w:bidi w:val="0"/>
+        <w:spacing w:lineRule="auto" w:line="276" w:before="0" w:after="200"/>
+        <w:jc w:val="left"/>
+        <w:rPr/>
+      </w:pPr>
+      <w:r>
+        <w:rPr/>
+        <w:t>Week 14: Geometric Robustness, Optimization</w:t>
       </w:r>
     </w:p>
     <w:sectPr>
+      <w:headerReference w:type="default" r:id="rId2"/>
+      <w:type w:val="nextPage"/>
       <w:pgSz w:w="12240" w:h="15840"/>
-      <w:pgMar w:top="1440" w:right="1440" w:bottom="1440" w:left="1440" w:header="708" w:footer="708" w:gutter="0"/>
-      <w:cols w:space="708"/>
-      <w:docGrid w:linePitch="360"/>
+      <w:pgMar w:left="1134" w:right="1134" w:gutter="0" w:header="1134" w:top="2119" w:footer="0" w:bottom="1134"/>
+      <w:pgNumType w:fmt="decimal"/>
+      <w:cols w:num="2" w:space="282" w:equalWidth="true" w:sep="false"/>
+      <w:formProt w:val="false"/>
+      <w:textDirection w:val="lrTb"/>
+      <w:docGrid w:type="default" w:linePitch="360" w:charSpace="4096"/>
     </w:sectPr>
   </w:body>
 </w:document>
 </file>
 
+<file path=word/header1.xml><?xml version="1.0" encoding="utf-8"?>
+<w:hdr xmlns:o="urn:schemas-microsoft-com:office:office" xmlns:r="http://schemas.openxmlformats.org/officeDocument/2006/relationships" xmlns:v="urn:schemas-microsoft-com:vml" xmlns:w="http://schemas.openxmlformats.org/wordprocessingml/2006/main" xmlns:w10="urn:schemas-microsoft-com:office:word" xmlns:wp="http://schemas.openxmlformats.org/drawingml/2006/wordprocessingDrawing" xmlns:wps="http://schemas.microsoft.com/office/word/2010/wordprocessingShape" xmlns:wpg="http://schemas.microsoft.com/office/word/2010/wordprocessingGroup" xmlns:mc="http://schemas.openxmlformats.org/markup-compatibility/2006" xmlns:wp14="http://schemas.microsoft.com/office/word/2010/wordprocessingDrawing" xmlns:w14="http://schemas.microsoft.com/office/word/2010/wordml" xmlns:w15="http://schemas.microsoft.com/office/word/2012/wordml" mc:Ignorable="w14 wp14 w15">
+  <w:p>
+    <w:pPr>
+      <w:pStyle w:val="Normal"/>
+      <w:spacing w:before="0" w:after="200"/>
+      <w:jc w:val="center"/>
+      <w:rPr>
+        <w:b/>
+        <w:b/>
+        <w:bCs/>
+        <w:sz w:val="36"/>
+        <w:szCs w:val="36"/>
+      </w:rPr>
+    </w:pPr>
+    <w:r>
+      <w:rPr>
+        <w:b/>
+        <w:bCs/>
+        <w:sz w:val="36"/>
+        <w:szCs w:val="36"/>
+      </w:rPr>
+      <w:t>INFO-6019 – Physics and Simulation 1</w:t>
+    </w:r>
+  </w:p>
+</w:hdr>
+</file>
+
 <file path=word/numbering.xml><?xml version="1.0" encoding="utf-8"?>
-<w:numbering xmlns:ve="http://schemas.openxmlformats.org/markup-compatibility/2006" xmlns:o="urn:schemas-microsoft-com:office:office" xmlns:r="http://schemas.openxmlformats.org/officeDocument/2006/relationships" xmlns:m="http://schemas.openxmlformats.org/officeDocument/2006/math" xmlns:v="urn:schemas-microsoft-com:vml" xmlns:wp="http://schemas.openxmlformats.org/drawingml/2006/wordprocessingDrawing" xmlns:w10="urn:schemas-microsoft-com:office:word" xmlns:w="http://schemas.openxmlformats.org/wordprocessingml/2006/main" xmlns:wne="http://schemas.microsoft.com/office/word/2006/wordml">
-  <w:abstractNum w:abstractNumId="0">
-    <w:nsid w:val="069E1DD7"/>
-    <w:multiLevelType w:val="hybridMultilevel"/>
-    <w:tmpl w:val="F52E6CE2"/>
-    <w:lvl w:ilvl="0" w:tplc="10090001">
+<w:numbering xmlns:w="http://schemas.openxmlformats.org/wordprocessingml/2006/main" xmlns:o="urn:schemas-microsoft-com:office:office" xmlns:r="http://schemas.openxmlformats.org/officeDocument/2006/relationships" xmlns:v="urn:schemas-microsoft-com:vml" xmlns:mc="http://schemas.openxmlformats.org/markup-compatibility/2006" xmlns:w14="http://schemas.microsoft.com/office/word/2010/wordml" mc:Ignorable="w14">
+  <w:abstractNum w:abstractNumId="1">
+    <w:lvl w:ilvl="0">
       <w:start w:val="1"/>
       <w:numFmt w:val="bullet"/>
       <w:lvlText w:val=""/>
       <w:lvlJc w:val="left"/>
       <w:pPr>
+        <w:tabs>
+          <w:tab w:val="num" w:pos="0"/>
+        </w:tabs>
         <w:ind w:left="720" w:hanging="360"/>
       </w:pPr>
       <w:rPr>
-        <w:rFonts w:ascii="Symbol" w:hAnsi="Symbol" w:hint="default"/>
-      </w:rPr>
-    </w:lvl>
-    <w:lvl w:ilvl="1" w:tplc="10090003" w:tentative="1">
+        <w:rFonts w:ascii="Symbol" w:hAnsi="Symbol" w:cs="Symbol" w:hint="default"/>
+      </w:rPr>
+    </w:lvl>
+    <w:lvl w:ilvl="1">
       <w:start w:val="1"/>
       <w:numFmt w:val="bullet"/>
       <w:lvlText w:val="o"/>
       <w:lvlJc w:val="left"/>
       <w:pPr>
+        <w:tabs>
+          <w:tab w:val="num" w:pos="0"/>
+        </w:tabs>
         <w:ind w:left="1440" w:hanging="360"/>
       </w:pPr>
       <w:rPr>
         <w:rFonts w:ascii="Courier New" w:hAnsi="Courier New" w:cs="Courier New" w:hint="default"/>
       </w:rPr>
     </w:lvl>
-    <w:lvl w:ilvl="2" w:tplc="10090005" w:tentative="1">
+    <w:lvl w:ilvl="2">
       <w:start w:val="1"/>
       <w:numFmt w:val="bullet"/>
       <w:lvlText w:val=""/>
       <w:lvlJc w:val="left"/>
       <w:pPr>
+        <w:tabs>
+          <w:tab w:val="num" w:pos="0"/>
+        </w:tabs>
         <w:ind w:left="2160" w:hanging="360"/>
       </w:pPr>
       <w:rPr>
-        <w:rFonts w:ascii="Wingdings" w:hAnsi="Wingdings" w:hint="default"/>
-      </w:rPr>
-    </w:lvl>
-    <w:lvl w:ilvl="3" w:tplc="10090001" w:tentative="1">
+        <w:rFonts w:ascii="Wingdings" w:hAnsi="Wingdings" w:cs="Wingdings" w:hint="default"/>
+      </w:rPr>
+    </w:lvl>
+    <w:lvl w:ilvl="3">
       <w:start w:val="1"/>
       <w:numFmt w:val="bullet"/>
       <w:lvlText w:val=""/>
       <w:lvlJc w:val="left"/>
       <w:pPr>
+        <w:tabs>
+          <w:tab w:val="num" w:pos="0"/>
+        </w:tabs>
         <w:ind w:left="2880" w:hanging="360"/>
       </w:pPr>
       <w:rPr>
-        <w:rFonts w:ascii="Symbol" w:hAnsi="Symbol" w:hint="default"/>
-      </w:rPr>
-    </w:lvl>
-    <w:lvl w:ilvl="4" w:tplc="10090003" w:tentative="1">
+        <w:rFonts w:ascii="Symbol" w:hAnsi="Symbol" w:cs="Symbol" w:hint="default"/>
+      </w:rPr>
+    </w:lvl>
+    <w:lvl w:ilvl="4">
       <w:start w:val="1"/>
       <w:numFmt w:val="bullet"/>
       <w:lvlText w:val="o"/>
       <w:lvlJc w:val="left"/>
       <w:pPr>
+        <w:tabs>
+          <w:tab w:val="num" w:pos="0"/>
+        </w:tabs>
         <w:ind w:left="3600" w:hanging="360"/>
       </w:pPr>
       <w:rPr>
         <w:rFonts w:ascii="Courier New" w:hAnsi="Courier New" w:cs="Courier New" w:hint="default"/>
       </w:rPr>
     </w:lvl>
-    <w:lvl w:ilvl="5" w:tplc="10090005" w:tentative="1">
+    <w:lvl w:ilvl="5">
       <w:start w:val="1"/>
       <w:numFmt w:val="bullet"/>
       <w:lvlText w:val=""/>
       <w:lvlJc w:val="left"/>
       <w:pPr>
+        <w:tabs>
+          <w:tab w:val="num" w:pos="0"/>
+        </w:tabs>
         <w:ind w:left="4320" w:hanging="360"/>
       </w:pPr>
       <w:rPr>
-        <w:rFonts w:ascii="Wingdings" w:hAnsi="Wingdings" w:hint="default"/>
-      </w:rPr>
-    </w:lvl>
-    <w:lvl w:ilvl="6" w:tplc="10090001" w:tentative="1">
+        <w:rFonts w:ascii="Wingdings" w:hAnsi="Wingdings" w:cs="Wingdings" w:hint="default"/>
+      </w:rPr>
+    </w:lvl>
+    <w:lvl w:ilvl="6">
       <w:start w:val="1"/>
       <w:numFmt w:val="bullet"/>
       <w:lvlText w:val=""/>
       <w:lvlJc w:val="left"/>
       <w:pPr>
+        <w:tabs>
+          <w:tab w:val="num" w:pos="0"/>
+        </w:tabs>
         <w:ind w:left="5040" w:hanging="360"/>
       </w:pPr>
       <w:rPr>
-        <w:rFonts w:ascii="Symbol" w:hAnsi="Symbol" w:hint="default"/>
-      </w:rPr>
-    </w:lvl>
-    <w:lvl w:ilvl="7" w:tplc="10090003" w:tentative="1">
+        <w:rFonts w:ascii="Symbol" w:hAnsi="Symbol" w:cs="Symbol" w:hint="default"/>
+      </w:rPr>
+    </w:lvl>
+    <w:lvl w:ilvl="7">
       <w:start w:val="1"/>
       <w:numFmt w:val="bullet"/>
       <w:lvlText w:val="o"/>
       <w:lvlJc w:val="left"/>
       <w:pPr>
+        <w:tabs>
+          <w:tab w:val="num" w:pos="0"/>
+        </w:tabs>
         <w:ind w:left="5760" w:hanging="360"/>
       </w:pPr>
       <w:rPr>
         <w:rFonts w:ascii="Courier New" w:hAnsi="Courier New" w:cs="Courier New" w:hint="default"/>
       </w:rPr>
     </w:lvl>
-    <w:lvl w:ilvl="8" w:tplc="10090005" w:tentative="1">
+    <w:lvl w:ilvl="8">
       <w:start w:val="1"/>
       <w:numFmt w:val="bullet"/>
       <w:lvlText w:val=""/>
       <w:lvlJc w:val="left"/>
       <w:pPr>
+        <w:tabs>
+          <w:tab w:val="num" w:pos="0"/>
+        </w:tabs>
         <w:ind w:left="6480" w:hanging="360"/>
       </w:pPr>
       <w:rPr>
-        <w:rFonts w:ascii="Wingdings" w:hAnsi="Wingdings" w:hint="default"/>
-      </w:rPr>
-    </w:lvl>
-  </w:abstractNum>
-  <w:abstractNum w:abstractNumId="1">
-    <w:nsid w:val="352B6738"/>
-    <w:multiLevelType w:val="hybridMultilevel"/>
-    <w:tmpl w:val="19A06636"/>
-    <w:lvl w:ilvl="0" w:tplc="10090001">
-      <w:start w:val="1"/>
-      <w:numFmt w:val="bullet"/>
-      <w:lvlText w:val=""/>
-      <w:lvlJc w:val="left"/>
-      <w:pPr>
-        <w:ind w:left="720" w:hanging="360"/>
-      </w:pPr>
-      <w:rPr>
-        <w:rFonts w:ascii="Symbol" w:hAnsi="Symbol" w:hint="default"/>
-      </w:rPr>
-    </w:lvl>
-    <w:lvl w:ilvl="1" w:tplc="10090003" w:tentative="1">
-      <w:start w:val="1"/>
-      <w:numFmt w:val="bullet"/>
-      <w:lvlText w:val="o"/>
-      <w:lvlJc w:val="left"/>
-      <w:pPr>
-        <w:ind w:left="1440" w:hanging="360"/>
-      </w:pPr>
-      <w:rPr>
-        <w:rFonts w:ascii="Courier New" w:hAnsi="Courier New" w:cs="Courier New" w:hint="default"/>
-      </w:rPr>
-    </w:lvl>
-    <w:lvl w:ilvl="2" w:tplc="10090005" w:tentative="1">
-      <w:start w:val="1"/>
-      <w:numFmt w:val="bullet"/>
-      <w:lvlText w:val=""/>
-      <w:lvlJc w:val="left"/>
-      <w:pPr>
-        <w:ind w:left="2160" w:hanging="360"/>
-      </w:pPr>
-      <w:rPr>
-        <w:rFonts w:ascii="Wingdings" w:hAnsi="Wingdings" w:hint="default"/>
-      </w:rPr>
-    </w:lvl>
-    <w:lvl w:ilvl="3" w:tplc="10090001" w:tentative="1">
-      <w:start w:val="1"/>
-      <w:numFmt w:val="bullet"/>
-      <w:lvlText w:val=""/>
-      <w:lvlJc w:val="left"/>
-      <w:pPr>
-        <w:ind w:left="2880" w:hanging="360"/>
-      </w:pPr>
-      <w:rPr>
-        <w:rFonts w:ascii="Symbol" w:hAnsi="Symbol" w:hint="default"/>
-      </w:rPr>
-    </w:lvl>
-    <w:lvl w:ilvl="4" w:tplc="10090003" w:tentative="1">
-      <w:start w:val="1"/>
-      <w:numFmt w:val="bullet"/>
-      <w:lvlText w:val="o"/>
-      <w:lvlJc w:val="left"/>
-      <w:pPr>
-        <w:ind w:left="3600" w:hanging="360"/>
-      </w:pPr>
-      <w:rPr>
-        <w:rFonts w:ascii="Courier New" w:hAnsi="Courier New" w:cs="Courier New" w:hint="default"/>
-      </w:rPr>
-    </w:lvl>
-    <w:lvl w:ilvl="5" w:tplc="10090005" w:tentative="1">
-      <w:start w:val="1"/>
-      <w:numFmt w:val="bullet"/>
-      <w:lvlText w:val=""/>
-      <w:lvlJc w:val="left"/>
-      <w:pPr>
-        <w:ind w:left="4320" w:hanging="360"/>
-      </w:pPr>
-      <w:rPr>
-        <w:rFonts w:ascii="Wingdings" w:hAnsi="Wingdings" w:hint="default"/>
-      </w:rPr>
-    </w:lvl>
-    <w:lvl w:ilvl="6" w:tplc="10090001" w:tentative="1">
-      <w:start w:val="1"/>
-      <w:numFmt w:val="bullet"/>
-      <w:lvlText w:val=""/>
-      <w:lvlJc w:val="left"/>
-      <w:pPr>
-        <w:ind w:left="5040" w:hanging="360"/>
-      </w:pPr>
-      <w:rPr>
-        <w:rFonts w:ascii="Symbol" w:hAnsi="Symbol" w:hint="default"/>
-      </w:rPr>
-    </w:lvl>
-    <w:lvl w:ilvl="7" w:tplc="10090003" w:tentative="1">
-      <w:start w:val="1"/>
-      <w:numFmt w:val="bullet"/>
-      <w:lvlText w:val="o"/>
-      <w:lvlJc w:val="left"/>
-      <w:pPr>
-        <w:ind w:left="5760" w:hanging="360"/>
-      </w:pPr>
-      <w:rPr>
-        <w:rFonts w:ascii="Courier New" w:hAnsi="Courier New" w:cs="Courier New" w:hint="default"/>
-      </w:rPr>
-    </w:lvl>
-    <w:lvl w:ilvl="8" w:tplc="10090005" w:tentative="1">
-      <w:start w:val="1"/>
-      <w:numFmt w:val="bullet"/>
-      <w:lvlText w:val=""/>
-      <w:lvlJc w:val="left"/>
-      <w:pPr>
-        <w:ind w:left="6480" w:hanging="360"/>
-      </w:pPr>
-      <w:rPr>
-        <w:rFonts w:ascii="Wingdings" w:hAnsi="Wingdings" w:hint="default"/>
+        <w:rFonts w:ascii="Wingdings" w:hAnsi="Wingdings" w:cs="Wingdings" w:hint="default"/>
       </w:rPr>
     </w:lvl>
   </w:abstractNum>
   <w:abstractNum w:abstractNumId="2">
-    <w:nsid w:val="414360B1"/>
-    <w:multiLevelType w:val="hybridMultilevel"/>
-    <w:tmpl w:val="865AD260"/>
-    <w:lvl w:ilvl="0" w:tplc="10090001">
+    <w:lvl w:ilvl="0">
       <w:start w:val="1"/>
       <w:numFmt w:val="bullet"/>
       <w:lvlText w:val=""/>
       <w:lvlJc w:val="left"/>
       <w:pPr>
+        <w:tabs>
+          <w:tab w:val="num" w:pos="0"/>
+        </w:tabs>
         <w:ind w:left="720" w:hanging="360"/>
       </w:pPr>
       <w:rPr>
-        <w:rFonts w:ascii="Symbol" w:hAnsi="Symbol" w:hint="default"/>
-      </w:rPr>
-    </w:lvl>
-    <w:lvl w:ilvl="1" w:tplc="10090003" w:tentative="1">
+        <w:rFonts w:ascii="Symbol" w:hAnsi="Symbol" w:cs="Symbol" w:hint="default"/>
+      </w:rPr>
+    </w:lvl>
+    <w:lvl w:ilvl="1">
       <w:start w:val="1"/>
       <w:numFmt w:val="bullet"/>
       <w:lvlText w:val="o"/>
       <w:lvlJc w:val="left"/>
       <w:pPr>
+        <w:tabs>
+          <w:tab w:val="num" w:pos="0"/>
+        </w:tabs>
         <w:ind w:left="1440" w:hanging="360"/>
       </w:pPr>
       <w:rPr>
         <w:rFonts w:ascii="Courier New" w:hAnsi="Courier New" w:cs="Courier New" w:hint="default"/>
       </w:rPr>
     </w:lvl>
-    <w:lvl w:ilvl="2" w:tplc="10090005" w:tentative="1">
+    <w:lvl w:ilvl="2">
       <w:start w:val="1"/>
       <w:numFmt w:val="bullet"/>
       <w:lvlText w:val=""/>
       <w:lvlJc w:val="left"/>
       <w:pPr>
+        <w:tabs>
+          <w:tab w:val="num" w:pos="0"/>
+        </w:tabs>
         <w:ind w:left="2160" w:hanging="360"/>
       </w:pPr>
       <w:rPr>
-        <w:rFonts w:ascii="Wingdings" w:hAnsi="Wingdings" w:hint="default"/>
-      </w:rPr>
-    </w:lvl>
-    <w:lvl w:ilvl="3" w:tplc="10090001" w:tentative="1">
+        <w:rFonts w:ascii="Wingdings" w:hAnsi="Wingdings" w:cs="Wingdings" w:hint="default"/>
+      </w:rPr>
+    </w:lvl>
+    <w:lvl w:ilvl="3">
       <w:start w:val="1"/>
       <w:numFmt w:val="bullet"/>
       <w:lvlText w:val=""/>
       <w:lvlJc w:val="left"/>
       <w:pPr>
+        <w:tabs>
+          <w:tab w:val="num" w:pos="0"/>
+        </w:tabs>
         <w:ind w:left="2880" w:hanging="360"/>
       </w:pPr>
       <w:rPr>
-        <w:rFonts w:ascii="Symbol" w:hAnsi="Symbol" w:hint="default"/>
-      </w:rPr>
-    </w:lvl>
-    <w:lvl w:ilvl="4" w:tplc="10090003" w:tentative="1">
+        <w:rFonts w:ascii="Symbol" w:hAnsi="Symbol" w:cs="Symbol" w:hint="default"/>
+      </w:rPr>
+    </w:lvl>
+    <w:lvl w:ilvl="4">
       <w:start w:val="1"/>
       <w:numFmt w:val="bullet"/>
       <w:lvlText w:val="o"/>
       <w:lvlJc w:val="left"/>
       <w:pPr>
+        <w:tabs>
+          <w:tab w:val="num" w:pos="0"/>
+        </w:tabs>
         <w:ind w:left="3600" w:hanging="360"/>
       </w:pPr>
       <w:rPr>
         <w:rFonts w:ascii="Courier New" w:hAnsi="Courier New" w:cs="Courier New" w:hint="default"/>
       </w:rPr>
     </w:lvl>
-    <w:lvl w:ilvl="5" w:tplc="10090005" w:tentative="1">
+    <w:lvl w:ilvl="5">
       <w:start w:val="1"/>
       <w:numFmt w:val="bullet"/>
       <w:lvlText w:val=""/>
       <w:lvlJc w:val="left"/>
       <w:pPr>
+        <w:tabs>
+          <w:tab w:val="num" w:pos="0"/>
+        </w:tabs>
         <w:ind w:left="4320" w:hanging="360"/>
       </w:pPr>
       <w:rPr>
-        <w:rFonts w:ascii="Wingdings" w:hAnsi="Wingdings" w:hint="default"/>
-      </w:rPr>
-    </w:lvl>
-    <w:lvl w:ilvl="6" w:tplc="10090001" w:tentative="1">
+        <w:rFonts w:ascii="Wingdings" w:hAnsi="Wingdings" w:cs="Wingdings" w:hint="default"/>
+      </w:rPr>
+    </w:lvl>
+    <w:lvl w:ilvl="6">
       <w:start w:val="1"/>
       <w:numFmt w:val="bullet"/>
       <w:lvlText w:val=""/>
       <w:lvlJc w:val="left"/>
       <w:pPr>
+        <w:tabs>
+          <w:tab w:val="num" w:pos="0"/>
+        </w:tabs>
         <w:ind w:left="5040" w:hanging="360"/>
       </w:pPr>
       <w:rPr>
-        <w:rFonts w:ascii="Symbol" w:hAnsi="Symbol" w:hint="default"/>
-      </w:rPr>
-    </w:lvl>
-    <w:lvl w:ilvl="7" w:tplc="10090003" w:tentative="1">
+        <w:rFonts w:ascii="Symbol" w:hAnsi="Symbol" w:cs="Symbol" w:hint="default"/>
+      </w:rPr>
+    </w:lvl>
+    <w:lvl w:ilvl="7">
       <w:start w:val="1"/>
       <w:numFmt w:val="bullet"/>
       <w:lvlText w:val="o"/>
       <w:lvlJc w:val="left"/>
       <w:pPr>
+        <w:tabs>
+          <w:tab w:val="num" w:pos="0"/>
+        </w:tabs>
         <w:ind w:left="5760" w:hanging="360"/>
       </w:pPr>
       <w:rPr>
         <w:rFonts w:ascii="Courier New" w:hAnsi="Courier New" w:cs="Courier New" w:hint="default"/>
       </w:rPr>
     </w:lvl>
-    <w:lvl w:ilvl="8" w:tplc="10090005" w:tentative="1">
+    <w:lvl w:ilvl="8">
       <w:start w:val="1"/>
       <w:numFmt w:val="bullet"/>
       <w:lvlText w:val=""/>
       <w:lvlJc w:val="left"/>
       <w:pPr>
+        <w:tabs>
+          <w:tab w:val="num" w:pos="0"/>
+        </w:tabs>
         <w:ind w:left="6480" w:hanging="360"/>
       </w:pPr>
       <w:rPr>
-        <w:rFonts w:ascii="Wingdings" w:hAnsi="Wingdings" w:hint="default"/>
+        <w:rFonts w:ascii="Wingdings" w:hAnsi="Wingdings" w:cs="Wingdings" w:hint="default"/>
       </w:rPr>
     </w:lvl>
   </w:abstractNum>
   <w:abstractNum w:abstractNumId="3">
-    <w:nsid w:val="47850F6A"/>
-    <w:multiLevelType w:val="hybridMultilevel"/>
-    <w:tmpl w:val="26084D70"/>
-    <w:lvl w:ilvl="0" w:tplc="10090001">
+    <w:lvl w:ilvl="0">
       <w:start w:val="1"/>
       <w:numFmt w:val="bullet"/>
       <w:lvlText w:val=""/>
       <w:lvlJc w:val="left"/>
       <w:pPr>
+        <w:tabs>
+          <w:tab w:val="num" w:pos="0"/>
+        </w:tabs>
         <w:ind w:left="720" w:hanging="360"/>
       </w:pPr>
       <w:rPr>
-        <w:rFonts w:ascii="Symbol" w:hAnsi="Symbol" w:hint="default"/>
-      </w:rPr>
-    </w:lvl>
-    <w:lvl w:ilvl="1" w:tplc="10090003" w:tentative="1">
+        <w:rFonts w:ascii="Symbol" w:hAnsi="Symbol" w:cs="Symbol" w:hint="default"/>
+      </w:rPr>
+    </w:lvl>
+    <w:lvl w:ilvl="1">
       <w:start w:val="1"/>
       <w:numFmt w:val="bullet"/>
       <w:lvlText w:val="o"/>
       <w:lvlJc w:val="left"/>
       <w:pPr>
+        <w:tabs>
+          <w:tab w:val="num" w:pos="0"/>
+        </w:tabs>
         <w:ind w:left="1440" w:hanging="360"/>
       </w:pPr>
       <w:rPr>
         <w:rFonts w:ascii="Courier New" w:hAnsi="Courier New" w:cs="Courier New" w:hint="default"/>
       </w:rPr>
     </w:lvl>
-    <w:lvl w:ilvl="2" w:tplc="10090005" w:tentative="1">
+    <w:lvl w:ilvl="2">
       <w:start w:val="1"/>
       <w:numFmt w:val="bullet"/>
       <w:lvlText w:val=""/>
       <w:lvlJc w:val="left"/>
       <w:pPr>
+        <w:tabs>
+          <w:tab w:val="num" w:pos="0"/>
+        </w:tabs>
         <w:ind w:left="2160" w:hanging="360"/>
       </w:pPr>
       <w:rPr>
-        <w:rFonts w:ascii="Wingdings" w:hAnsi="Wingdings" w:hint="default"/>
-      </w:rPr>
-    </w:lvl>
-    <w:lvl w:ilvl="3" w:tplc="10090001" w:tentative="1">
+        <w:rFonts w:ascii="Wingdings" w:hAnsi="Wingdings" w:cs="Wingdings" w:hint="default"/>
+      </w:rPr>
+    </w:lvl>
+    <w:lvl w:ilvl="3">
       <w:start w:val="1"/>
       <w:numFmt w:val="bullet"/>
       <w:lvlText w:val=""/>
       <w:lvlJc w:val="left"/>
       <w:pPr>
+        <w:tabs>
+          <w:tab w:val="num" w:pos="0"/>
+        </w:tabs>
         <w:ind w:left="2880" w:hanging="360"/>
       </w:pPr>
       <w:rPr>
-        <w:rFonts w:ascii="Symbol" w:hAnsi="Symbol" w:hint="default"/>
-      </w:rPr>
-    </w:lvl>
-    <w:lvl w:ilvl="4" w:tplc="10090003" w:tentative="1">
+        <w:rFonts w:ascii="Symbol" w:hAnsi="Symbol" w:cs="Symbol" w:hint="default"/>
+      </w:rPr>
+    </w:lvl>
+    <w:lvl w:ilvl="4">
       <w:start w:val="1"/>
       <w:numFmt w:val="bullet"/>
       <w:lvlText w:val="o"/>
       <w:lvlJc w:val="left"/>
       <w:pPr>
+        <w:tabs>
+          <w:tab w:val="num" w:pos="0"/>
+        </w:tabs>
         <w:ind w:left="3600" w:hanging="360"/>
       </w:pPr>
       <w:rPr>
         <w:rFonts w:ascii="Courier New" w:hAnsi="Courier New" w:cs="Courier New" w:hint="default"/>
       </w:rPr>
     </w:lvl>
-    <w:lvl w:ilvl="5" w:tplc="10090005" w:tentative="1">
+    <w:lvl w:ilvl="5">
       <w:start w:val="1"/>
       <w:numFmt w:val="bullet"/>
       <w:lvlText w:val=""/>
       <w:lvlJc w:val="left"/>
       <w:pPr>
+        <w:tabs>
+          <w:tab w:val="num" w:pos="0"/>
+        </w:tabs>
         <w:ind w:left="4320" w:hanging="360"/>
       </w:pPr>
       <w:rPr>
-        <w:rFonts w:ascii="Wingdings" w:hAnsi="Wingdings" w:hint="default"/>
-      </w:rPr>
-    </w:lvl>
-    <w:lvl w:ilvl="6" w:tplc="10090001" w:tentative="1">
+        <w:rFonts w:ascii="Wingdings" w:hAnsi="Wingdings" w:cs="Wingdings" w:hint="default"/>
+      </w:rPr>
+    </w:lvl>
+    <w:lvl w:ilvl="6">
       <w:start w:val="1"/>
       <w:numFmt w:val="bullet"/>
       <w:lvlText w:val=""/>
       <w:lvlJc w:val="left"/>
       <w:pPr>
+        <w:tabs>
+          <w:tab w:val="num" w:pos="0"/>
+        </w:tabs>
         <w:ind w:left="5040" w:hanging="360"/>
       </w:pPr>
       <w:rPr>
-        <w:rFonts w:ascii="Symbol" w:hAnsi="Symbol" w:hint="default"/>
-      </w:rPr>
-    </w:lvl>
-    <w:lvl w:ilvl="7" w:tplc="10090003" w:tentative="1">
+        <w:rFonts w:ascii="Symbol" w:hAnsi="Symbol" w:cs="Symbol" w:hint="default"/>
+      </w:rPr>
+    </w:lvl>
+    <w:lvl w:ilvl="7">
       <w:start w:val="1"/>
       <w:numFmt w:val="bullet"/>
       <w:lvlText w:val="o"/>
       <w:lvlJc w:val="left"/>
       <w:pPr>
+        <w:tabs>
+          <w:tab w:val="num" w:pos="0"/>
+        </w:tabs>
         <w:ind w:left="5760" w:hanging="360"/>
       </w:pPr>
       <w:rPr>
         <w:rFonts w:ascii="Courier New" w:hAnsi="Courier New" w:cs="Courier New" w:hint="default"/>
       </w:rPr>
     </w:lvl>
-    <w:lvl w:ilvl="8" w:tplc="10090005" w:tentative="1">
+    <w:lvl w:ilvl="8">
       <w:start w:val="1"/>
       <w:numFmt w:val="bullet"/>
       <w:lvlText w:val=""/>
       <w:lvlJc w:val="left"/>
       <w:pPr>
+        <w:tabs>
+          <w:tab w:val="num" w:pos="0"/>
+        </w:tabs>
         <w:ind w:left="6480" w:hanging="360"/>
       </w:pPr>
       <w:rPr>
-        <w:rFonts w:ascii="Wingdings" w:hAnsi="Wingdings" w:hint="default"/>
+        <w:rFonts w:ascii="Wingdings" w:hAnsi="Wingdings" w:cs="Wingdings" w:hint="default"/>
       </w:rPr>
     </w:lvl>
   </w:abstractNum>
   <w:abstractNum w:abstractNumId="4">
-    <w:nsid w:val="5A7B7596"/>
-    <w:multiLevelType w:val="hybridMultilevel"/>
-    <w:tmpl w:val="7A928FD0"/>
-    <w:lvl w:ilvl="0" w:tplc="10090001">
+    <w:lvl w:ilvl="0">
       <w:start w:val="1"/>
       <w:numFmt w:val="bullet"/>
       <w:lvlText w:val=""/>
       <w:lvlJc w:val="left"/>
       <w:pPr>
+        <w:tabs>
+          <w:tab w:val="num" w:pos="0"/>
+        </w:tabs>
         <w:ind w:left="720" w:hanging="360"/>
       </w:pPr>
       <w:rPr>
-        <w:rFonts w:ascii="Symbol" w:hAnsi="Symbol" w:hint="default"/>
-      </w:rPr>
-    </w:lvl>
-    <w:lvl w:ilvl="1" w:tplc="10090003" w:tentative="1">
+        <w:rFonts w:ascii="Symbol" w:hAnsi="Symbol" w:cs="Symbol" w:hint="default"/>
+      </w:rPr>
+    </w:lvl>
+    <w:lvl w:ilvl="1">
       <w:start w:val="1"/>
       <w:numFmt w:val="bullet"/>
       <w:lvlText w:val="o"/>
       <w:lvlJc w:val="left"/>
       <w:pPr>
+        <w:tabs>
+          <w:tab w:val="num" w:pos="0"/>
+        </w:tabs>
         <w:ind w:left="1440" w:hanging="360"/>
       </w:pPr>
       <w:rPr>
         <w:rFonts w:ascii="Courier New" w:hAnsi="Courier New" w:cs="Courier New" w:hint="default"/>
       </w:rPr>
     </w:lvl>
-    <w:lvl w:ilvl="2" w:tplc="10090005" w:tentative="1">
+    <w:lvl w:ilvl="2">
       <w:start w:val="1"/>
       <w:numFmt w:val="bullet"/>
       <w:lvlText w:val=""/>
       <w:lvlJc w:val="left"/>
       <w:pPr>
+        <w:tabs>
+          <w:tab w:val="num" w:pos="0"/>
+        </w:tabs>
         <w:ind w:left="2160" w:hanging="360"/>
       </w:pPr>
       <w:rPr>
-        <w:rFonts w:ascii="Wingdings" w:hAnsi="Wingdings" w:hint="default"/>
-      </w:rPr>
-    </w:lvl>
-    <w:lvl w:ilvl="3" w:tplc="10090001" w:tentative="1">
+        <w:rFonts w:ascii="Wingdings" w:hAnsi="Wingdings" w:cs="Wingdings" w:hint="default"/>
+      </w:rPr>
+    </w:lvl>
+    <w:lvl w:ilvl="3">
       <w:start w:val="1"/>
       <w:numFmt w:val="bullet"/>
       <w:lvlText w:val=""/>
       <w:lvlJc w:val="left"/>
       <w:pPr>
+        <w:tabs>
+          <w:tab w:val="num" w:pos="0"/>
+        </w:tabs>
         <w:ind w:left="2880" w:hanging="360"/>
       </w:pPr>
       <w:rPr>
-        <w:rFonts w:ascii="Symbol" w:hAnsi="Symbol" w:hint="default"/>
-      </w:rPr>
-    </w:lvl>
-    <w:lvl w:ilvl="4" w:tplc="10090003" w:tentative="1">
+        <w:rFonts w:ascii="Symbol" w:hAnsi="Symbol" w:cs="Symbol" w:hint="default"/>
+      </w:rPr>
+    </w:lvl>
+    <w:lvl w:ilvl="4">
       <w:start w:val="1"/>
       <w:numFmt w:val="bullet"/>
       <w:lvlText w:val="o"/>
       <w:lvlJc w:val="left"/>
       <w:pPr>
+        <w:tabs>
+          <w:tab w:val="num" w:pos="0"/>
+        </w:tabs>
         <w:ind w:left="3600" w:hanging="360"/>
       </w:pPr>
       <w:rPr>
         <w:rFonts w:ascii="Courier New" w:hAnsi="Courier New" w:cs="Courier New" w:hint="default"/>
       </w:rPr>
     </w:lvl>
-    <w:lvl w:ilvl="5" w:tplc="10090005" w:tentative="1">
+    <w:lvl w:ilvl="5">
       <w:start w:val="1"/>
       <w:numFmt w:val="bullet"/>
       <w:lvlText w:val=""/>
       <w:lvlJc w:val="left"/>
       <w:pPr>
+        <w:tabs>
+          <w:tab w:val="num" w:pos="0"/>
+        </w:tabs>
         <w:ind w:left="4320" w:hanging="360"/>
       </w:pPr>
       <w:rPr>
-        <w:rFonts w:ascii="Wingdings" w:hAnsi="Wingdings" w:hint="default"/>
-      </w:rPr>
-    </w:lvl>
-    <w:lvl w:ilvl="6" w:tplc="10090001" w:tentative="1">
+        <w:rFonts w:ascii="Wingdings" w:hAnsi="Wingdings" w:cs="Wingdings" w:hint="default"/>
+      </w:rPr>
+    </w:lvl>
+    <w:lvl w:ilvl="6">
       <w:start w:val="1"/>
       <w:numFmt w:val="bullet"/>
       <w:lvlText w:val=""/>
       <w:lvlJc w:val="left"/>
       <w:pPr>
+        <w:tabs>
+          <w:tab w:val="num" w:pos="0"/>
+        </w:tabs>
         <w:ind w:left="5040" w:hanging="360"/>
       </w:pPr>
       <w:rPr>
-        <w:rFonts w:ascii="Symbol" w:hAnsi="Symbol" w:hint="default"/>
-      </w:rPr>
-    </w:lvl>
-    <w:lvl w:ilvl="7" w:tplc="10090003" w:tentative="1">
+        <w:rFonts w:ascii="Symbol" w:hAnsi="Symbol" w:cs="Symbol" w:hint="default"/>
+      </w:rPr>
+    </w:lvl>
+    <w:lvl w:ilvl="7">
       <w:start w:val="1"/>
       <w:numFmt w:val="bullet"/>
       <w:lvlText w:val="o"/>
       <w:lvlJc w:val="left"/>
       <w:pPr>
+        <w:tabs>
+          <w:tab w:val="num" w:pos="0"/>
+        </w:tabs>
         <w:ind w:left="5760" w:hanging="360"/>
       </w:pPr>
       <w:rPr>
         <w:rFonts w:ascii="Courier New" w:hAnsi="Courier New" w:cs="Courier New" w:hint="default"/>
       </w:rPr>
     </w:lvl>
-    <w:lvl w:ilvl="8" w:tplc="10090005" w:tentative="1">
+    <w:lvl w:ilvl="8">
       <w:start w:val="1"/>
       <w:numFmt w:val="bullet"/>
       <w:lvlText w:val=""/>
       <w:lvlJc w:val="left"/>
       <w:pPr>
+        <w:tabs>
+          <w:tab w:val="num" w:pos="0"/>
+        </w:tabs>
         <w:ind w:left="6480" w:hanging="360"/>
       </w:pPr>
       <w:rPr>
-        <w:rFonts w:ascii="Wingdings" w:hAnsi="Wingdings" w:hint="default"/>
+        <w:rFonts w:ascii="Wingdings" w:hAnsi="Wingdings" w:cs="Wingdings" w:hint="default"/>
       </w:rPr>
     </w:lvl>
   </w:abstractNum>
   <w:abstractNum w:abstractNumId="5">
-    <w:nsid w:val="7975548D"/>
-    <w:multiLevelType w:val="hybridMultilevel"/>
-    <w:tmpl w:val="EFC4C266"/>
-    <w:lvl w:ilvl="0" w:tplc="10090001">
+    <w:lvl w:ilvl="0">
       <w:start w:val="1"/>
       <w:numFmt w:val="bullet"/>
       <w:lvlText w:val=""/>
       <w:lvlJc w:val="left"/>
       <w:pPr>
+        <w:tabs>
+          <w:tab w:val="num" w:pos="0"/>
+        </w:tabs>
         <w:ind w:left="720" w:hanging="360"/>
       </w:pPr>
       <w:rPr>
-        <w:rFonts w:ascii="Symbol" w:hAnsi="Symbol" w:hint="default"/>
-      </w:rPr>
-    </w:lvl>
-    <w:lvl w:ilvl="1" w:tplc="10090003" w:tentative="1">
+        <w:rFonts w:ascii="Symbol" w:hAnsi="Symbol" w:cs="Symbol" w:hint="default"/>
+      </w:rPr>
+    </w:lvl>
+    <w:lvl w:ilvl="1">
       <w:start w:val="1"/>
       <w:numFmt w:val="bullet"/>
       <w:lvlText w:val="o"/>
       <w:lvlJc w:val="left"/>
       <w:pPr>
+        <w:tabs>
+          <w:tab w:val="num" w:pos="0"/>
+        </w:tabs>
         <w:ind w:left="1440" w:hanging="360"/>
       </w:pPr>
       <w:rPr>
         <w:rFonts w:ascii="Courier New" w:hAnsi="Courier New" w:cs="Courier New" w:hint="default"/>
       </w:rPr>
     </w:lvl>
-    <w:lvl w:ilvl="2" w:tplc="10090005" w:tentative="1">
+    <w:lvl w:ilvl="2">
       <w:start w:val="1"/>
       <w:numFmt w:val="bullet"/>
       <w:lvlText w:val=""/>
       <w:lvlJc w:val="left"/>
       <w:pPr>
+        <w:tabs>
+          <w:tab w:val="num" w:pos="0"/>
+        </w:tabs>
         <w:ind w:left="2160" w:hanging="360"/>
       </w:pPr>
       <w:rPr>
-        <w:rFonts w:ascii="Wingdings" w:hAnsi="Wingdings" w:hint="default"/>
-      </w:rPr>
-    </w:lvl>
-    <w:lvl w:ilvl="3" w:tplc="10090001" w:tentative="1">
+        <w:rFonts w:ascii="Wingdings" w:hAnsi="Wingdings" w:cs="Wingdings" w:hint="default"/>
+      </w:rPr>
+    </w:lvl>
+    <w:lvl w:ilvl="3">
       <w:start w:val="1"/>
       <w:numFmt w:val="bullet"/>
       <w:lvlText w:val=""/>
       <w:lvlJc w:val="left"/>
       <w:pPr>
+        <w:tabs>
+          <w:tab w:val="num" w:pos="0"/>
+        </w:tabs>
         <w:ind w:left="2880" w:hanging="360"/>
       </w:pPr>
       <w:rPr>
-        <w:rFonts w:ascii="Symbol" w:hAnsi="Symbol" w:hint="default"/>
-      </w:rPr>
-    </w:lvl>
-    <w:lvl w:ilvl="4" w:tplc="10090003" w:tentative="1">
+        <w:rFonts w:ascii="Symbol" w:hAnsi="Symbol" w:cs="Symbol" w:hint="default"/>
+      </w:rPr>
+    </w:lvl>
+    <w:lvl w:ilvl="4">
       <w:start w:val="1"/>
       <w:numFmt w:val="bullet"/>
       <w:lvlText w:val="o"/>
       <w:lvlJc w:val="left"/>
       <w:pPr>
+        <w:tabs>
+          <w:tab w:val="num" w:pos="0"/>
+        </w:tabs>
         <w:ind w:left="3600" w:hanging="360"/>
       </w:pPr>
       <w:rPr>
         <w:rFonts w:ascii="Courier New" w:hAnsi="Courier New" w:cs="Courier New" w:hint="default"/>
       </w:rPr>
     </w:lvl>
-    <w:lvl w:ilvl="5" w:tplc="10090005" w:tentative="1">
+    <w:lvl w:ilvl="5">
       <w:start w:val="1"/>
       <w:numFmt w:val="bullet"/>
       <w:lvlText w:val=""/>
       <w:lvlJc w:val="left"/>
       <w:pPr>
+        <w:tabs>
+          <w:tab w:val="num" w:pos="0"/>
+        </w:tabs>
         <w:ind w:left="4320" w:hanging="360"/>
       </w:pPr>
       <w:rPr>
-        <w:rFonts w:ascii="Wingdings" w:hAnsi="Wingdings" w:hint="default"/>
-      </w:rPr>
-    </w:lvl>
-    <w:lvl w:ilvl="6" w:tplc="10090001" w:tentative="1">
+        <w:rFonts w:ascii="Wingdings" w:hAnsi="Wingdings" w:cs="Wingdings" w:hint="default"/>
+      </w:rPr>
+    </w:lvl>
+    <w:lvl w:ilvl="6">
       <w:start w:val="1"/>
       <w:numFmt w:val="bullet"/>
       <w:lvlText w:val=""/>
       <w:lvlJc w:val="left"/>
       <w:pPr>
+        <w:tabs>
+          <w:tab w:val="num" w:pos="0"/>
+        </w:tabs>
         <w:ind w:left="5040" w:hanging="360"/>
       </w:pPr>
       <w:rPr>
-        <w:rFonts w:ascii="Symbol" w:hAnsi="Symbol" w:hint="default"/>
-      </w:rPr>
-    </w:lvl>
-    <w:lvl w:ilvl="7" w:tplc="10090003" w:tentative="1">
+        <w:rFonts w:ascii="Symbol" w:hAnsi="Symbol" w:cs="Symbol" w:hint="default"/>
+      </w:rPr>
+    </w:lvl>
+    <w:lvl w:ilvl="7">
       <w:start w:val="1"/>
       <w:numFmt w:val="bullet"/>
       <w:lvlText w:val="o"/>
       <w:lvlJc w:val="left"/>
       <w:pPr>
+        <w:tabs>
+          <w:tab w:val="num" w:pos="0"/>
+        </w:tabs>
         <w:ind w:left="5760" w:hanging="360"/>
       </w:pPr>
       <w:rPr>
         <w:rFonts w:ascii="Courier New" w:hAnsi="Courier New" w:cs="Courier New" w:hint="default"/>
       </w:rPr>
     </w:lvl>
-    <w:lvl w:ilvl="8" w:tplc="10090005" w:tentative="1">
+    <w:lvl w:ilvl="8">
       <w:start w:val="1"/>
       <w:numFmt w:val="bullet"/>
       <w:lvlText w:val=""/>
       <w:lvlJc w:val="left"/>
       <w:pPr>
+        <w:tabs>
+          <w:tab w:val="num" w:pos="0"/>
+        </w:tabs>
         <w:ind w:left="6480" w:hanging="360"/>
       </w:pPr>
       <w:rPr>
-        <w:rFonts w:ascii="Wingdings" w:hAnsi="Wingdings" w:hint="default"/>
-      </w:rPr>
+        <w:rFonts w:ascii="Wingdings" w:hAnsi="Wingdings" w:cs="Wingdings" w:hint="default"/>
+      </w:rPr>
+    </w:lvl>
+  </w:abstractNum>
+  <w:abstractNum w:abstractNumId="6">
+    <w:lvl w:ilvl="0">
+      <w:start w:val="1"/>
+      <w:numFmt w:val="bullet"/>
+      <w:lvlText w:val=""/>
+      <w:lvlJc w:val="left"/>
+      <w:pPr>
+        <w:tabs>
+          <w:tab w:val="num" w:pos="0"/>
+        </w:tabs>
+        <w:ind w:left="720" w:hanging="360"/>
+      </w:pPr>
+      <w:rPr>
+        <w:rFonts w:ascii="Symbol" w:hAnsi="Symbol" w:cs="Symbol" w:hint="default"/>
+      </w:rPr>
+    </w:lvl>
+    <w:lvl w:ilvl="1">
+      <w:start w:val="1"/>
+      <w:numFmt w:val="bullet"/>
+      <w:lvlText w:val="o"/>
+      <w:lvlJc w:val="left"/>
+      <w:pPr>
+        <w:tabs>
+          <w:tab w:val="num" w:pos="0"/>
+        </w:tabs>
+        <w:ind w:left="1440" w:hanging="360"/>
+      </w:pPr>
+      <w:rPr>
+        <w:rFonts w:ascii="Courier New" w:hAnsi="Courier New" w:cs="Courier New" w:hint="default"/>
+      </w:rPr>
+    </w:lvl>
+    <w:lvl w:ilvl="2">
+      <w:start w:val="1"/>
+      <w:numFmt w:val="bullet"/>
+      <w:lvlText w:val=""/>
+      <w:lvlJc w:val="left"/>
+      <w:pPr>
+        <w:tabs>
+          <w:tab w:val="num" w:pos="0"/>
+        </w:tabs>
+        <w:ind w:left="2160" w:hanging="360"/>
+      </w:pPr>
+      <w:rPr>
+        <w:rFonts w:ascii="Wingdings" w:hAnsi="Wingdings" w:cs="Wingdings" w:hint="default"/>
+      </w:rPr>
+    </w:lvl>
+    <w:lvl w:ilvl="3">
+      <w:start w:val="1"/>
+      <w:numFmt w:val="bullet"/>
+      <w:lvlText w:val=""/>
+      <w:lvlJc w:val="left"/>
+      <w:pPr>
+        <w:tabs>
+          <w:tab w:val="num" w:pos="0"/>
+        </w:tabs>
+        <w:ind w:left="2880" w:hanging="360"/>
+      </w:pPr>
+      <w:rPr>
+        <w:rFonts w:ascii="Symbol" w:hAnsi="Symbol" w:cs="Symbol" w:hint="default"/>
+      </w:rPr>
+    </w:lvl>
+    <w:lvl w:ilvl="4">
+      <w:start w:val="1"/>
+      <w:numFmt w:val="bullet"/>
+      <w:lvlText w:val="o"/>
+      <w:lvlJc w:val="left"/>
+      <w:pPr>
+        <w:tabs>
+          <w:tab w:val="num" w:pos="0"/>
+        </w:tabs>
+        <w:ind w:left="3600" w:hanging="360"/>
+      </w:pPr>
+      <w:rPr>
+        <w:rFonts w:ascii="Courier New" w:hAnsi="Courier New" w:cs="Courier New" w:hint="default"/>
+      </w:rPr>
+    </w:lvl>
+    <w:lvl w:ilvl="5">
+      <w:start w:val="1"/>
+      <w:numFmt w:val="bullet"/>
+      <w:lvlText w:val=""/>
+      <w:lvlJc w:val="left"/>
+      <w:pPr>
+        <w:tabs>
+          <w:tab w:val="num" w:pos="0"/>
+        </w:tabs>
+        <w:ind w:left="4320" w:hanging="360"/>
+      </w:pPr>
+      <w:rPr>
+        <w:rFonts w:ascii="Wingdings" w:hAnsi="Wingdings" w:cs="Wingdings" w:hint="default"/>
+      </w:rPr>
+    </w:lvl>
+    <w:lvl w:ilvl="6">
+      <w:start w:val="1"/>
+      <w:numFmt w:val="bullet"/>
+      <w:lvlText w:val=""/>
+      <w:lvlJc w:val="left"/>
+      <w:pPr>
+        <w:tabs>
+          <w:tab w:val="num" w:pos="0"/>
+        </w:tabs>
+        <w:ind w:left="5040" w:hanging="360"/>
+      </w:pPr>
+      <w:rPr>
+        <w:rFonts w:ascii="Symbol" w:hAnsi="Symbol" w:cs="Symbol" w:hint="default"/>
+      </w:rPr>
+    </w:lvl>
+    <w:lvl w:ilvl="7">
+      <w:start w:val="1"/>
+      <w:numFmt w:val="bullet"/>
+      <w:lvlText w:val="o"/>
+      <w:lvlJc w:val="left"/>
+      <w:pPr>
+        <w:tabs>
+          <w:tab w:val="num" w:pos="0"/>
+        </w:tabs>
+        <w:ind w:left="5760" w:hanging="360"/>
+      </w:pPr>
+      <w:rPr>
+        <w:rFonts w:ascii="Courier New" w:hAnsi="Courier New" w:cs="Courier New" w:hint="default"/>
+      </w:rPr>
+    </w:lvl>
+    <w:lvl w:ilvl="8">
+      <w:start w:val="1"/>
+      <w:numFmt w:val="bullet"/>
+      <w:lvlText w:val=""/>
+      <w:lvlJc w:val="left"/>
+      <w:pPr>
+        <w:tabs>
+          <w:tab w:val="num" w:pos="0"/>
+        </w:tabs>
+        <w:ind w:left="6480" w:hanging="360"/>
+      </w:pPr>
+      <w:rPr>
+        <w:rFonts w:ascii="Wingdings" w:hAnsi="Wingdings" w:cs="Wingdings" w:hint="default"/>
+      </w:rPr>
+    </w:lvl>
+  </w:abstractNum>
+  <w:abstractNum w:abstractNumId="7">
+    <w:lvl w:ilvl="0">
+      <w:start w:val="1"/>
+      <w:numFmt w:val="none"/>
+      <w:suff w:val="nothing"/>
+      <w:lvlText w:val=""/>
+      <w:lvlJc w:val="left"/>
+      <w:pPr>
+        <w:tabs>
+          <w:tab w:val="num" w:pos="0"/>
+        </w:tabs>
+        <w:ind w:left="0" w:hanging="0"/>
+      </w:pPr>
+    </w:lvl>
+    <w:lvl w:ilvl="1">
+      <w:start w:val="1"/>
+      <w:numFmt w:val="none"/>
+      <w:suff w:val="nothing"/>
+      <w:lvlText w:val=""/>
+      <w:lvlJc w:val="left"/>
+      <w:pPr>
+        <w:tabs>
+          <w:tab w:val="num" w:pos="0"/>
+        </w:tabs>
+        <w:ind w:left="0" w:hanging="0"/>
+      </w:pPr>
+    </w:lvl>
+    <w:lvl w:ilvl="2">
+      <w:start w:val="1"/>
+      <w:numFmt w:val="none"/>
+      <w:suff w:val="nothing"/>
+      <w:lvlText w:val=""/>
+      <w:lvlJc w:val="left"/>
+      <w:pPr>
+        <w:tabs>
+          <w:tab w:val="num" w:pos="0"/>
+        </w:tabs>
+        <w:ind w:left="0" w:hanging="0"/>
+      </w:pPr>
+    </w:lvl>
+    <w:lvl w:ilvl="3">
+      <w:start w:val="1"/>
+      <w:numFmt w:val="none"/>
+      <w:suff w:val="nothing"/>
+      <w:lvlText w:val=""/>
+      <w:lvlJc w:val="left"/>
+      <w:pPr>
+        <w:tabs>
+          <w:tab w:val="num" w:pos="0"/>
+        </w:tabs>
+        <w:ind w:left="0" w:hanging="0"/>
+      </w:pPr>
+    </w:lvl>
+    <w:lvl w:ilvl="4">
+      <w:start w:val="1"/>
+      <w:numFmt w:val="none"/>
+      <w:suff w:val="nothing"/>
+      <w:lvlText w:val=""/>
+      <w:lvlJc w:val="left"/>
+      <w:pPr>
+        <w:tabs>
+          <w:tab w:val="num" w:pos="0"/>
+        </w:tabs>
+        <w:ind w:left="0" w:hanging="0"/>
+      </w:pPr>
+    </w:lvl>
+    <w:lvl w:ilvl="5">
+      <w:start w:val="1"/>
+      <w:numFmt w:val="none"/>
+      <w:suff w:val="nothing"/>
+      <w:lvlText w:val=""/>
+      <w:lvlJc w:val="left"/>
+      <w:pPr>
+        <w:tabs>
+          <w:tab w:val="num" w:pos="0"/>
+        </w:tabs>
+        <w:ind w:left="0" w:hanging="0"/>
+      </w:pPr>
+    </w:lvl>
+    <w:lvl w:ilvl="6">
+      <w:start w:val="1"/>
+      <w:numFmt w:val="none"/>
+      <w:suff w:val="nothing"/>
+      <w:lvlText w:val=""/>
+      <w:lvlJc w:val="left"/>
+      <w:pPr>
+        <w:tabs>
+          <w:tab w:val="num" w:pos="0"/>
+        </w:tabs>
+        <w:ind w:left="0" w:hanging="0"/>
+      </w:pPr>
+    </w:lvl>
+    <w:lvl w:ilvl="7">
+      <w:start w:val="1"/>
+      <w:numFmt w:val="none"/>
+      <w:suff w:val="nothing"/>
+      <w:lvlText w:val=""/>
+      <w:lvlJc w:val="left"/>
+      <w:pPr>
+        <w:tabs>
+          <w:tab w:val="num" w:pos="0"/>
+        </w:tabs>
+        <w:ind w:left="0" w:hanging="0"/>
+      </w:pPr>
+    </w:lvl>
+    <w:lvl w:ilvl="8">
+      <w:start w:val="1"/>
+      <w:numFmt w:val="none"/>
+      <w:suff w:val="nothing"/>
+      <w:lvlText w:val=""/>
+      <w:lvlJc w:val="left"/>
+      <w:pPr>
+        <w:tabs>
+          <w:tab w:val="num" w:pos="0"/>
+        </w:tabs>
+        <w:ind w:left="0" w:hanging="0"/>
+      </w:pPr>
     </w:lvl>
   </w:abstractNum>
   <w:num w:numId="1">
+    <w:abstractNumId w:val="1"/>
+  </w:num>
+  <w:num w:numId="2">
+    <w:abstractNumId w:val="2"/>
+  </w:num>
+  <w:num w:numId="3">
     <w:abstractNumId w:val="3"/>
   </w:num>
-  <w:num w:numId="2">
+  <w:num w:numId="4">
     <w:abstractNumId w:val="4"/>
-  </w:num>
-  <w:num w:numId="3">
-    <w:abstractNumId w:val="0"/>
-  </w:num>
-  <w:num w:numId="4">
-    <w:abstractNumId w:val="1"/>
   </w:num>
   <w:num w:numId="5">
     <w:abstractNumId w:val="5"/>
   </w:num>
   <w:num w:numId="6">
-    <w:abstractNumId w:val="2"/>
+    <w:abstractNumId w:val="6"/>
+  </w:num>
+  <w:num w:numId="7">
+    <w:abstractNumId w:val="7"/>
   </w:num>
 </w:numbering>
 </file>
 
 <file path=word/styles.xml><?xml version="1.0" encoding="utf-8"?>
-<w:styles xmlns:r="http://schemas.openxmlformats.org/officeDocument/2006/relationships" xmlns:w="http://schemas.openxmlformats.org/wordprocessingml/2006/main">
+<w:styles xmlns:w="http://schemas.openxmlformats.org/wordprocessingml/2006/main" xmlns:w14="http://schemas.microsoft.com/office/word/2010/wordml" xmlns:mc="http://schemas.openxmlformats.org/markup-compatibility/2006" mc:Ignorable="w14">
   <w:docDefaults>
     <w:rPrDefault>
       <w:rPr>
-        <w:rFonts w:asciiTheme="minorHAnsi" w:eastAsiaTheme="minorHAnsi" w:hAnsiTheme="minorHAnsi" w:cstheme="minorBidi"/>
+        <w:rFonts w:ascii="Calibri" w:hAnsi="Calibri" w:eastAsia="Calibri" w:cs="" w:asciiTheme="minorHAnsi" w:cstheme="minorBidi" w:eastAsiaTheme="minorHAnsi" w:hAnsiTheme="minorHAnsi"/>
         <w:sz w:val="22"/>
         <w:szCs w:val="22"/>
         <w:lang w:val="en-CA" w:eastAsia="en-US" w:bidi="ar-SA"/>
@@ -1304,13 +1699,13 @@
     </w:rPrDefault>
     <w:pPrDefault>
       <w:pPr>
-        <w:spacing w:after="200" w:line="276" w:lineRule="auto"/>
+        <w:suppressAutoHyphens w:val="true"/>
       </w:pPr>
     </w:pPrDefault>
   </w:docDefaults>
   <w:latentStyles w:defLockedState="0" w:defUIPriority="99" w:defSemiHidden="1" w:defUnhideWhenUsed="1" w:defQFormat="0" w:count="267">
-    <w:lsdException w:name="Normal" w:semiHidden="0" w:uiPriority="0" w:unhideWhenUsed="0" w:qFormat="1"/>
-    <w:lsdException w:name="heading 1" w:semiHidden="0" w:uiPriority="9" w:unhideWhenUsed="0" w:qFormat="1"/>
+    <w:lsdException w:name="Normal" w:uiPriority="0" w:semiHidden="0" w:unhideWhenUsed="0" w:qFormat="1"/>
+    <w:lsdException w:name="heading 1" w:uiPriority="9" w:semiHidden="0" w:unhideWhenUsed="0" w:qFormat="1"/>
     <w:lsdException w:name="heading 2" w:uiPriority="9" w:qFormat="1"/>
     <w:lsdException w:name="heading 3" w:uiPriority="9" w:qFormat="1"/>
     <w:lsdException w:name="heading 4" w:uiPriority="9" w:qFormat="1"/>
@@ -1329,134 +1724,251 @@
     <w:lsdException w:name="toc 8" w:uiPriority="39"/>
     <w:lsdException w:name="toc 9" w:uiPriority="39"/>
     <w:lsdException w:name="caption" w:uiPriority="35" w:qFormat="1"/>
-    <w:lsdException w:name="Title" w:semiHidden="0" w:uiPriority="10" w:unhideWhenUsed="0" w:qFormat="1"/>
+    <w:lsdException w:name="Title" w:uiPriority="10" w:semiHidden="0" w:unhideWhenUsed="0" w:qFormat="1"/>
     <w:lsdException w:name="Default Paragraph Font" w:uiPriority="1"/>
-    <w:lsdException w:name="Subtitle" w:semiHidden="0" w:uiPriority="11" w:unhideWhenUsed="0" w:qFormat="1"/>
-    <w:lsdException w:name="Strong" w:semiHidden="0" w:uiPriority="22" w:unhideWhenUsed="0" w:qFormat="1"/>
-    <w:lsdException w:name="Emphasis" w:semiHidden="0" w:uiPriority="20" w:unhideWhenUsed="0" w:qFormat="1"/>
-    <w:lsdException w:name="Table Grid" w:semiHidden="0" w:uiPriority="59" w:unhideWhenUsed="0"/>
+    <w:lsdException w:name="Subtitle" w:uiPriority="11" w:semiHidden="0" w:unhideWhenUsed="0" w:qFormat="1"/>
+    <w:lsdException w:name="Strong" w:uiPriority="22" w:semiHidden="0" w:unhideWhenUsed="0" w:qFormat="1"/>
+    <w:lsdException w:name="Emphasis" w:uiPriority="20" w:semiHidden="0" w:unhideWhenUsed="0" w:qFormat="1"/>
+    <w:lsdException w:name="Table Grid" w:uiPriority="59" w:semiHidden="0" w:unhideWhenUsed="0"/>
     <w:lsdException w:name="Placeholder Text" w:unhideWhenUsed="0"/>
-    <w:lsdException w:name="No Spacing" w:semiHidden="0" w:uiPriority="1" w:unhideWhenUsed="0" w:qFormat="1"/>
-    <w:lsdException w:name="Light Shading" w:semiHidden="0" w:uiPriority="60" w:unhideWhenUsed="0"/>
-    <w:lsdException w:name="Light List" w:semiHidden="0" w:uiPriority="61" w:unhideWhenUsed="0"/>
-    <w:lsdException w:name="Light Grid" w:semiHidden="0" w:uiPriority="62" w:unhideWhenUsed="0"/>
-    <w:lsdException w:name="Medium Shading 1" w:semiHidden="0" w:uiPriority="63" w:unhideWhenUsed="0"/>
-    <w:lsdException w:name="Medium Shading 2" w:semiHidden="0" w:uiPriority="64" w:unhideWhenUsed="0"/>
-    <w:lsdException w:name="Medium List 1" w:semiHidden="0" w:uiPriority="65" w:unhideWhenUsed="0"/>
-    <w:lsdException w:name="Medium List 2" w:semiHidden="0" w:uiPriority="66" w:unhideWhenUsed="0"/>
-    <w:lsdException w:name="Medium Grid 1" w:semiHidden="0" w:uiPriority="67" w:unhideWhenUsed="0"/>
-    <w:lsdException w:name="Medium Grid 2" w:semiHidden="0" w:uiPriority="68" w:unhideWhenUsed="0"/>
-    <w:lsdException w:name="Medium Grid 3" w:semiHidden="0" w:uiPriority="69" w:unhideWhenUsed="0"/>
-    <w:lsdException w:name="Dark List" w:semiHidden="0" w:uiPriority="70" w:unhideWhenUsed="0"/>
-    <w:lsdException w:name="Colorful Shading" w:semiHidden="0" w:uiPriority="71" w:unhideWhenUsed="0"/>
-    <w:lsdException w:name="Colorful List" w:semiHidden="0" w:uiPriority="72" w:unhideWhenUsed="0"/>
-    <w:lsdException w:name="Colorful Grid" w:semiHidden="0" w:uiPriority="73" w:unhideWhenUsed="0"/>
-    <w:lsdException w:name="Light Shading Accent 1" w:semiHidden="0" w:uiPriority="60" w:unhideWhenUsed="0"/>
-    <w:lsdException w:name="Light List Accent 1" w:semiHidden="0" w:uiPriority="61" w:unhideWhenUsed="0"/>
-    <w:lsdException w:name="Light Grid Accent 1" w:semiHidden="0" w:uiPriority="62" w:unhideWhenUsed="0"/>
-    <w:lsdException w:name="Medium Shading 1 Accent 1" w:semiHidden="0" w:uiPriority="63" w:unhideWhenUsed="0"/>
-    <w:lsdException w:name="Medium Shading 2 Accent 1" w:semiHidden="0" w:uiPriority="64" w:unhideWhenUsed="0"/>
-    <w:lsdException w:name="Medium List 1 Accent 1" w:semiHidden="0" w:uiPriority="65" w:unhideWhenUsed="0"/>
+    <w:lsdException w:name="No Spacing" w:uiPriority="1" w:semiHidden="0" w:unhideWhenUsed="0" w:qFormat="1"/>
+    <w:lsdException w:name="Light Shading" w:uiPriority="60" w:semiHidden="0" w:unhideWhenUsed="0"/>
+    <w:lsdException w:name="Light List" w:uiPriority="61" w:semiHidden="0" w:unhideWhenUsed="0"/>
+    <w:lsdException w:name="Light Grid" w:uiPriority="62" w:semiHidden="0" w:unhideWhenUsed="0"/>
+    <w:lsdException w:name="Medium Shading 1" w:uiPriority="63" w:semiHidden="0" w:unhideWhenUsed="0"/>
+    <w:lsdException w:name="Medium Shading 2" w:uiPriority="64" w:semiHidden="0" w:unhideWhenUsed="0"/>
+    <w:lsdException w:name="Medium List 1" w:uiPriority="65" w:semiHidden="0" w:unhideWhenUsed="0"/>
+    <w:lsdException w:name="Medium List 2" w:uiPriority="66" w:semiHidden="0" w:unhideWhenUsed="0"/>
+    <w:lsdException w:name="Medium Grid 1" w:uiPriority="67" w:semiHidden="0" w:unhideWhenUsed="0"/>
+    <w:lsdException w:name="Medium Grid 2" w:uiPriority="68" w:semiHidden="0" w:unhideWhenUsed="0"/>
+    <w:lsdException w:name="Medium Grid 3" w:uiPriority="69" w:semiHidden="0" w:unhideWhenUsed="0"/>
+    <w:lsdException w:name="Dark List" w:uiPriority="70" w:semiHidden="0" w:unhideWhenUsed="0"/>
+    <w:lsdException w:name="Colorful Shading" w:uiPriority="71" w:semiHidden="0" w:unhideWhenUsed="0"/>
+    <w:lsdException w:name="Colorful List" w:uiPriority="72" w:semiHidden="0" w:unhideWhenUsed="0"/>
+    <w:lsdException w:name="Colorful Grid" w:uiPriority="73" w:semiHidden="0" w:unhideWhenUsed="0"/>
+    <w:lsdException w:name="Light Shading Accent 1" w:uiPriority="60" w:semiHidden="0" w:unhideWhenUsed="0"/>
+    <w:lsdException w:name="Light List Accent 1" w:uiPriority="61" w:semiHidden="0" w:unhideWhenUsed="0"/>
+    <w:lsdException w:name="Light Grid Accent 1" w:uiPriority="62" w:semiHidden="0" w:unhideWhenUsed="0"/>
+    <w:lsdException w:name="Medium Shading 1 Accent 1" w:uiPriority="63" w:semiHidden="0" w:unhideWhenUsed="0"/>
+    <w:lsdException w:name="Medium Shading 2 Accent 1" w:uiPriority="64" w:semiHidden="0" w:unhideWhenUsed="0"/>
+    <w:lsdException w:name="Medium List 1 Accent 1" w:uiPriority="65" w:semiHidden="0" w:unhideWhenUsed="0"/>
     <w:lsdException w:name="Revision" w:unhideWhenUsed="0"/>
-    <w:lsdException w:name="List Paragraph" w:semiHidden="0" w:uiPriority="34" w:unhideWhenUsed="0" w:qFormat="1"/>
-    <w:lsdException w:name="Quote" w:semiHidden="0" w:uiPriority="29" w:unhideWhenUsed="0" w:qFormat="1"/>
-    <w:lsdException w:name="Intense Quote" w:semiHidden="0" w:uiPriority="30" w:unhideWhenUsed="0" w:qFormat="1"/>
-    <w:lsdException w:name="Medium List 2 Accent 1" w:semiHidden="0" w:uiPriority="66" w:unhideWhenUsed="0"/>
-    <w:lsdException w:name="Medium Grid 1 Accent 1" w:semiHidden="0" w:uiPriority="67" w:unhideWhenUsed="0"/>
-    <w:lsdException w:name="Medium Grid 2 Accent 1" w:semiHidden="0" w:uiPriority="68" w:unhideWhenUsed="0"/>
-    <w:lsdException w:name="Medium Grid 3 Accent 1" w:semiHidden="0" w:uiPriority="69" w:unhideWhenUsed="0"/>
-    <w:lsdException w:name="Dark List Accent 1" w:semiHidden="0" w:uiPriority="70" w:unhideWhenUsed="0"/>
-    <w:lsdException w:name="Colorful Shading Accent 1" w:semiHidden="0" w:uiPriority="71" w:unhideWhenUsed="0"/>
-    <w:lsdException w:name="Colorful List Accent 1" w:semiHidden="0" w:uiPriority="72" w:unhideWhenUsed="0"/>
-    <w:lsdException w:name="Colorful Grid Accent 1" w:semiHidden="0" w:uiPriority="73" w:unhideWhenUsed="0"/>
-    <w:lsdException w:name="Light Shading Accent 2" w:semiHidden="0" w:uiPriority="60" w:unhideWhenUsed="0"/>
-    <w:lsdException w:name="Light List Accent 2" w:semiHidden="0" w:uiPriority="61" w:unhideWhenUsed="0"/>
-    <w:lsdException w:name="Light Grid Accent 2" w:semiHidden="0" w:uiPriority="62" w:unhideWhenUsed="0"/>
-    <w:lsdException w:name="Medium Shading 1 Accent 2" w:semiHidden="0" w:uiPriority="63" w:unhideWhenUsed="0"/>
-    <w:lsdException w:name="Medium Shading 2 Accent 2" w:semiHidden="0" w:uiPriority="64" w:unhideWhenUsed="0"/>
-    <w:lsdException w:name="Medium List 1 Accent 2" w:semiHidden="0" w:uiPriority="65" w:unhideWhenUsed="0"/>
-    <w:lsdException w:name="Medium List 2 Accent 2" w:semiHidden="0" w:uiPriority="66" w:unhideWhenUsed="0"/>
-    <w:lsdException w:name="Medium Grid 1 Accent 2" w:semiHidden="0" w:uiPriority="67" w:unhideWhenUsed="0"/>
-    <w:lsdException w:name="Medium Grid 2 Accent 2" w:semiHidden="0" w:uiPriority="68" w:unhideWhenUsed="0"/>
-    <w:lsdException w:name="Medium Grid 3 Accent 2" w:semiHidden="0" w:uiPriority="69" w:unhideWhenUsed="0"/>
-    <w:lsdException w:name="Dark List Accent 2" w:semiHidden="0" w:uiPriority="70" w:unhideWhenUsed="0"/>
-    <w:lsdException w:name="Colorful Shading Accent 2" w:semiHidden="0" w:uiPriority="71" w:unhideWhenUsed="0"/>
-    <w:lsdException w:name="Colorful List Accent 2" w:semiHidden="0" w:uiPriority="72" w:unhideWhenUsed="0"/>
-    <w:lsdException w:name="Colorful Grid Accent 2" w:semiHidden="0" w:uiPriority="73" w:unhideWhenUsed="0"/>
-    <w:lsdException w:name="Light Shading Accent 3" w:semiHidden="0" w:uiPriority="60" w:unhideWhenUsed="0"/>
-    <w:lsdException w:name="Light List Accent 3" w:semiHidden="0" w:uiPriority="61" w:unhideWhenUsed="0"/>
-    <w:lsdException w:name="Light Grid Accent 3" w:semiHidden="0" w:uiPriority="62" w:unhideWhenUsed="0"/>
-    <w:lsdException w:name="Medium Shading 1 Accent 3" w:semiHidden="0" w:uiPriority="63" w:unhideWhenUsed="0"/>
-    <w:lsdException w:name="Medium Shading 2 Accent 3" w:semiHidden="0" w:uiPriority="64" w:unhideWhenUsed="0"/>
-    <w:lsdException w:name="Medium List 1 Accent 3" w:semiHidden="0" w:uiPriority="65" w:unhideWhenUsed="0"/>
-    <w:lsdException w:name="Medium List 2 Accent 3" w:semiHidden="0" w:uiPriority="66" w:unhideWhenUsed="0"/>
-    <w:lsdException w:name="Medium Grid 1 Accent 3" w:semiHidden="0" w:uiPriority="67" w:unhideWhenUsed="0"/>
-    <w:lsdException w:name="Medium Grid 2 Accent 3" w:semiHidden="0" w:uiPriority="68" w:unhideWhenUsed="0"/>
-    <w:lsdException w:name="Medium Grid 3 Accent 3" w:semiHidden="0" w:uiPriority="69" w:unhideWhenUsed="0"/>
-    <w:lsdException w:name="Dark List Accent 3" w:semiHidden="0" w:uiPriority="70" w:unhideWhenUsed="0"/>
-    <w:lsdException w:name="Colorful Shading Accent 3" w:semiHidden="0" w:uiPriority="71" w:unhideWhenUsed="0"/>
-    <w:lsdException w:name="Colorful List Accent 3" w:semiHidden="0" w:uiPriority="72" w:unhideWhenUsed="0"/>
-    <w:lsdException w:name="Colorful Grid Accent 3" w:semiHidden="0" w:uiPriority="73" w:unhideWhenUsed="0"/>
-    <w:lsdException w:name="Light Shading Accent 4" w:semiHidden="0" w:uiPriority="60" w:unhideWhenUsed="0"/>
-    <w:lsdException w:name="Light List Accent 4" w:semiHidden="0" w:uiPriority="61" w:unhideWhenUsed="0"/>
-    <w:lsdException w:name="Light Grid Accent 4" w:semiHidden="0" w:uiPriority="62" w:unhideWhenUsed="0"/>
-    <w:lsdException w:name="Medium Shading 1 Accent 4" w:semiHidden="0" w:uiPriority="63" w:unhideWhenUsed="0"/>
-    <w:lsdException w:name="Medium Shading 2 Accent 4" w:semiHidden="0" w:uiPriority="64" w:unhideWhenUsed="0"/>
-    <w:lsdException w:name="Medium List 1 Accent 4" w:semiHidden="0" w:uiPriority="65" w:unhideWhenUsed="0"/>
-    <w:lsdException w:name="Medium List 2 Accent 4" w:semiHidden="0" w:uiPriority="66" w:unhideWhenUsed="0"/>
-    <w:lsdException w:name="Medium Grid 1 Accent 4" w:semiHidden="0" w:uiPriority="67" w:unhideWhenUsed="0"/>
-    <w:lsdException w:name="Medium Grid 2 Accent 4" w:semiHidden="0" w:uiPriority="68" w:unhideWhenUsed="0"/>
-    <w:lsdException w:name="Medium Grid 3 Accent 4" w:semiHidden="0" w:uiPriority="69" w:unhideWhenUsed="0"/>
-    <w:lsdException w:name="Dark List Accent 4" w:semiHidden="0" w:uiPriority="70" w:unhideWhenUsed="0"/>
-    <w:lsdException w:name="Colorful Shading Accent 4" w:semiHidden="0" w:uiPriority="71" w:unhideWhenUsed="0"/>
-    <w:lsdException w:name="Colorful List Accent 4" w:semiHidden="0" w:uiPriority="72" w:unhideWhenUsed="0"/>
-    <w:lsdException w:name="Colorful Grid Accent 4" w:semiHidden="0" w:uiPriority="73" w:unhideWhenUsed="0"/>
-    <w:lsdException w:name="Light Shading Accent 5" w:semiHidden="0" w:uiPriority="60" w:unhideWhenUsed="0"/>
-    <w:lsdException w:name="Light List Accent 5" w:semiHidden="0" w:uiPriority="61" w:unhideWhenUsed="0"/>
-    <w:lsdException w:name="Light Grid Accent 5" w:semiHidden="0" w:uiPriority="62" w:unhideWhenUsed="0"/>
-    <w:lsdException w:name="Medium Shading 1 Accent 5" w:semiHidden="0" w:uiPriority="63" w:unhideWhenUsed="0"/>
-    <w:lsdException w:name="Medium Shading 2 Accent 5" w:semiHidden="0" w:uiPriority="64" w:unhideWhenUsed="0"/>
-    <w:lsdException w:name="Medium List 1 Accent 5" w:semiHidden="0" w:uiPriority="65" w:unhideWhenUsed="0"/>
-    <w:lsdException w:name="Medium List 2 Accent 5" w:semiHidden="0" w:uiPriority="66" w:unhideWhenUsed="0"/>
-    <w:lsdException w:name="Medium Grid 1 Accent 5" w:semiHidden="0" w:uiPriority="67" w:unhideWhenUsed="0"/>
-    <w:lsdException w:name="Medium Grid 2 Accent 5" w:semiHidden="0" w:uiPriority="68" w:unhideWhenUsed="0"/>
-    <w:lsdException w:name="Medium Grid 3 Accent 5" w:semiHidden="0" w:uiPriority="69" w:unhideWhenUsed="0"/>
-    <w:lsdException w:name="Dark List Accent 5" w:semiHidden="0" w:uiPriority="70" w:unhideWhenUsed="0"/>
-    <w:lsdException w:name="Colorful Shading Accent 5" w:semiHidden="0" w:uiPriority="71" w:unhideWhenUsed="0"/>
-    <w:lsdException w:name="Colorful List Accent 5" w:semiHidden="0" w:uiPriority="72" w:unhideWhenUsed="0"/>
-    <w:lsdException w:name="Colorful Grid Accent 5" w:semiHidden="0" w:uiPriority="73" w:unhideWhenUsed="0"/>
-    <w:lsdException w:name="Light Shading Accent 6" w:semiHidden="0" w:uiPriority="60" w:unhideWhenUsed="0"/>
-    <w:lsdException w:name="Light List Accent 6" w:semiHidden="0" w:uiPriority="61" w:unhideWhenUsed="0"/>
-    <w:lsdException w:name="Light Grid Accent 6" w:semiHidden="0" w:uiPriority="62" w:unhideWhenUsed="0"/>
-    <w:lsdException w:name="Medium Shading 1 Accent 6" w:semiHidden="0" w:uiPriority="63" w:unhideWhenUsed="0"/>
-    <w:lsdException w:name="Medium Shading 2 Accent 6" w:semiHidden="0" w:uiPriority="64" w:unhideWhenUsed="0"/>
-    <w:lsdException w:name="Medium List 1 Accent 6" w:semiHidden="0" w:uiPriority="65" w:unhideWhenUsed="0"/>
-    <w:lsdException w:name="Medium List 2 Accent 6" w:semiHidden="0" w:uiPriority="66" w:unhideWhenUsed="0"/>
-    <w:lsdException w:name="Medium Grid 1 Accent 6" w:semiHidden="0" w:uiPriority="67" w:unhideWhenUsed="0"/>
-    <w:lsdException w:name="Medium Grid 2 Accent 6" w:semiHidden="0" w:uiPriority="68" w:unhideWhenUsed="0"/>
-    <w:lsdException w:name="Medium Grid 3 Accent 6" w:semiHidden="0" w:uiPriority="69" w:unhideWhenUsed="0"/>
-    <w:lsdException w:name="Dark List Accent 6" w:semiHidden="0" w:uiPriority="70" w:unhideWhenUsed="0"/>
-    <w:lsdException w:name="Colorful Shading Accent 6" w:semiHidden="0" w:uiPriority="71" w:unhideWhenUsed="0"/>
-    <w:lsdException w:name="Colorful List Accent 6" w:semiHidden="0" w:uiPriority="72" w:unhideWhenUsed="0"/>
-    <w:lsdException w:name="Colorful Grid Accent 6" w:semiHidden="0" w:uiPriority="73" w:unhideWhenUsed="0"/>
-    <w:lsdException w:name="Subtle Emphasis" w:semiHidden="0" w:uiPriority="19" w:unhideWhenUsed="0" w:qFormat="1"/>
-    <w:lsdException w:name="Intense Emphasis" w:semiHidden="0" w:uiPriority="21" w:unhideWhenUsed="0" w:qFormat="1"/>
-    <w:lsdException w:name="Subtle Reference" w:semiHidden="0" w:uiPriority="31" w:unhideWhenUsed="0" w:qFormat="1"/>
-    <w:lsdException w:name="Intense Reference" w:semiHidden="0" w:uiPriority="32" w:unhideWhenUsed="0" w:qFormat="1"/>
-    <w:lsdException w:name="Book Title" w:semiHidden="0" w:uiPriority="33" w:unhideWhenUsed="0" w:qFormat="1"/>
+    <w:lsdException w:name="List Paragraph" w:uiPriority="34" w:semiHidden="0" w:unhideWhenUsed="0" w:qFormat="1"/>
+    <w:lsdException w:name="Quote" w:uiPriority="29" w:semiHidden="0" w:unhideWhenUsed="0" w:qFormat="1"/>
+    <w:lsdException w:name="Intense Quote" w:uiPriority="30" w:semiHidden="0" w:unhideWhenUsed="0" w:qFormat="1"/>
+    <w:lsdException w:name="Medium List 2 Accent 1" w:uiPriority="66" w:semiHidden="0" w:unhideWhenUsed="0"/>
+    <w:lsdException w:name="Medium Grid 1 Accent 1" w:uiPriority="67" w:semiHidden="0" w:unhideWhenUsed="0"/>
+    <w:lsdException w:name="Medium Grid 2 Accent 1" w:uiPriority="68" w:semiHidden="0" w:unhideWhenUsed="0"/>
+    <w:lsdException w:name="Medium Grid 3 Accent 1" w:uiPriority="69" w:semiHidden="0" w:unhideWhenUsed="0"/>
+    <w:lsdException w:name="Dark List Accent 1" w:uiPriority="70" w:semiHidden="0" w:unhideWhenUsed="0"/>
+    <w:lsdException w:name="Colorful Shading Accent 1" w:uiPriority="71" w:semiHidden="0" w:unhideWhenUsed="0"/>
+    <w:lsdException w:name="Colorful List Accent 1" w:uiPriority="72" w:semiHidden="0" w:unhideWhenUsed="0"/>
+    <w:lsdException w:name="Colorful Grid Accent 1" w:uiPriority="73" w:semiHidden="0" w:unhideWhenUsed="0"/>
+    <w:lsdException w:name="Light Shading Accent 2" w:uiPriority="60" w:semiHidden="0" w:unhideWhenUsed="0"/>
+    <w:lsdException w:name="Light List Accent 2" w:uiPriority="61" w:semiHidden="0" w:unhideWhenUsed="0"/>
+    <w:lsdException w:name="Light Grid Accent 2" w:uiPriority="62" w:semiHidden="0" w:unhideWhenUsed="0"/>
+    <w:lsdException w:name="Medium Shading 1 Accent 2" w:uiPriority="63" w:semiHidden="0" w:unhideWhenUsed="0"/>
+    <w:lsdException w:name="Medium Shading 2 Accent 2" w:uiPriority="64" w:semiHidden="0" w:unhideWhenUsed="0"/>
+    <w:lsdException w:name="Medium List 1 Accent 2" w:uiPriority="65" w:semiHidden="0" w:unhideWhenUsed="0"/>
+    <w:lsdException w:name="Medium List 2 Accent 2" w:uiPriority="66" w:semiHidden="0" w:unhideWhenUsed="0"/>
+    <w:lsdException w:name="Medium Grid 1 Accent 2" w:uiPriority="67" w:semiHidden="0" w:unhideWhenUsed="0"/>
+    <w:lsdException w:name="Medium Grid 2 Accent 2" w:uiPriority="68" w:semiHidden="0" w:unhideWhenUsed="0"/>
+    <w:lsdException w:name="Medium Grid 3 Accent 2" w:uiPriority="69" w:semiHidden="0" w:unhideWhenUsed="0"/>
+    <w:lsdException w:name="Dark List Accent 2" w:uiPriority="70" w:semiHidden="0" w:unhideWhenUsed="0"/>
+    <w:lsdException w:name="Colorful Shading Accent 2" w:uiPriority="71" w:semiHidden="0" w:unhideWhenUsed="0"/>
+    <w:lsdException w:name="Colorful List Accent 2" w:uiPriority="72" w:semiHidden="0" w:unhideWhenUsed="0"/>
+    <w:lsdException w:name="Colorful Grid Accent 2" w:uiPriority="73" w:semiHidden="0" w:unhideWhenUsed="0"/>
+    <w:lsdException w:name="Light Shading Accent 3" w:uiPriority="60" w:semiHidden="0" w:unhideWhenUsed="0"/>
+    <w:lsdException w:name="Light List Accent 3" w:uiPriority="61" w:semiHidden="0" w:unhideWhenUsed="0"/>
+    <w:lsdException w:name="Light Grid Accent 3" w:uiPriority="62" w:semiHidden="0" w:unhideWhenUsed="0"/>
+    <w:lsdException w:name="Medium Shading 1 Accent 3" w:uiPriority="63" w:semiHidden="0" w:unhideWhenUsed="0"/>
+    <w:lsdException w:name="Medium Shading 2 Accent 3" w:uiPriority="64" w:semiHidden="0" w:unhideWhenUsed="0"/>
+    <w:lsdException w:name="Medium List 1 Accent 3" w:uiPriority="65" w:semiHidden="0" w:unhideWhenUsed="0"/>
+    <w:lsdException w:name="Medium List 2 Accent 3" w:uiPriority="66" w:semiHidden="0" w:unhideWhenUsed="0"/>
+    <w:lsdException w:name="Medium Grid 1 Accent 3" w:uiPriority="67" w:semiHidden="0" w:unhideWhenUsed="0"/>
+    <w:lsdException w:name="Medium Grid 2 Accent 3" w:uiPriority="68" w:semiHidden="0" w:unhideWhenUsed="0"/>
+    <w:lsdException w:name="Medium Grid 3 Accent 3" w:uiPriority="69" w:semiHidden="0" w:unhideWhenUsed="0"/>
+    <w:lsdException w:name="Dark List Accent 3" w:uiPriority="70" w:semiHidden="0" w:unhideWhenUsed="0"/>
+    <w:lsdException w:name="Colorful Shading Accent 3" w:uiPriority="71" w:semiHidden="0" w:unhideWhenUsed="0"/>
+    <w:lsdException w:name="Colorful List Accent 3" w:uiPriority="72" w:semiHidden="0" w:unhideWhenUsed="0"/>
+    <w:lsdException w:name="Colorful Grid Accent 3" w:uiPriority="73" w:semiHidden="0" w:unhideWhenUsed="0"/>
+    <w:lsdException w:name="Light Shading Accent 4" w:uiPriority="60" w:semiHidden="0" w:unhideWhenUsed="0"/>
+    <w:lsdException w:name="Light List Accent 4" w:uiPriority="61" w:semiHidden="0" w:unhideWhenUsed="0"/>
+    <w:lsdException w:name="Light Grid Accent 4" w:uiPriority="62" w:semiHidden="0" w:unhideWhenUsed="0"/>
+    <w:lsdException w:name="Medium Shading 1 Accent 4" w:uiPriority="63" w:semiHidden="0" w:unhideWhenUsed="0"/>
+    <w:lsdException w:name="Medium Shading 2 Accent 4" w:uiPriority="64" w:semiHidden="0" w:unhideWhenUsed="0"/>
+    <w:lsdException w:name="Medium List 1 Accent 4" w:uiPriority="65" w:semiHidden="0" w:unhideWhenUsed="0"/>
+    <w:lsdException w:name="Medium List 2 Accent 4" w:uiPriority="66" w:semiHidden="0" w:unhideWhenUsed="0"/>
+    <w:lsdException w:name="Medium Grid 1 Accent 4" w:uiPriority="67" w:semiHidden="0" w:unhideWhenUsed="0"/>
+    <w:lsdException w:name="Medium Grid 2 Accent 4" w:uiPriority="68" w:semiHidden="0" w:unhideWhenUsed="0"/>
+    <w:lsdException w:name="Medium Grid 3 Accent 4" w:uiPriority="69" w:semiHidden="0" w:unhideWhenUsed="0"/>
+    <w:lsdException w:name="Dark List Accent 4" w:uiPriority="70" w:semiHidden="0" w:unhideWhenUsed="0"/>
+    <w:lsdException w:name="Colorful Shading Accent 4" w:uiPriority="71" w:semiHidden="0" w:unhideWhenUsed="0"/>
+    <w:lsdException w:name="Colorful List Accent 4" w:uiPriority="72" w:semiHidden="0" w:unhideWhenUsed="0"/>
+    <w:lsdException w:name="Colorful Grid Accent 4" w:uiPriority="73" w:semiHidden="0" w:unhideWhenUsed="0"/>
+    <w:lsdException w:name="Light Shading Accent 5" w:uiPriority="60" w:semiHidden="0" w:unhideWhenUsed="0"/>
+    <w:lsdException w:name="Light List Accent 5" w:uiPriority="61" w:semiHidden="0" w:unhideWhenUsed="0"/>
+    <w:lsdException w:name="Light Grid Accent 5" w:uiPriority="62" w:semiHidden="0" w:unhideWhenUsed="0"/>
+    <w:lsdException w:name="Medium Shading 1 Accent 5" w:uiPriority="63" w:semiHidden="0" w:unhideWhenUsed="0"/>
+    <w:lsdException w:name="Medium Shading 2 Accent 5" w:uiPriority="64" w:semiHidden="0" w:unhideWhenUsed="0"/>
+    <w:lsdException w:name="Medium List 1 Accent 5" w:uiPriority="65" w:semiHidden="0" w:unhideWhenUsed="0"/>
+    <w:lsdException w:name="Medium List 2 Accent 5" w:uiPriority="66" w:semiHidden="0" w:unhideWhenUsed="0"/>
+    <w:lsdException w:name="Medium Grid 1 Accent 5" w:uiPriority="67" w:semiHidden="0" w:unhideWhenUsed="0"/>
+    <w:lsdException w:name="Medium Grid 2 Accent 5" w:uiPriority="68" w:semiHidden="0" w:unhideWhenUsed="0"/>
+    <w:lsdException w:name="Medium Grid 3 Accent 5" w:uiPriority="69" w:semiHidden="0" w:unhideWhenUsed="0"/>
+    <w:lsdException w:name="Dark List Accent 5" w:uiPriority="70" w:semiHidden="0" w:unhideWhenUsed="0"/>
+    <w:lsdException w:name="Colorful Shading Accent 5" w:uiPriority="71" w:semiHidden="0" w:unhideWhenUsed="0"/>
+    <w:lsdException w:name="Colorful List Accent 5" w:uiPriority="72" w:semiHidden="0" w:unhideWhenUsed="0"/>
+    <w:lsdException w:name="Colorful Grid Accent 5" w:uiPriority="73" w:semiHidden="0" w:unhideWhenUsed="0"/>
+    <w:lsdException w:name="Light Shading Accent 6" w:uiPriority="60" w:semiHidden="0" w:unhideWhenUsed="0"/>
+    <w:lsdException w:name="Light List Accent 6" w:uiPriority="61" w:semiHidden="0" w:unhideWhenUsed="0"/>
+    <w:lsdException w:name="Light Grid Accent 6" w:uiPriority="62" w:semiHidden="0" w:unhideWhenUsed="0"/>
+    <w:lsdException w:name="Medium Shading 1 Accent 6" w:uiPriority="63" w:semiHidden="0" w:unhideWhenUsed="0"/>
+    <w:lsdException w:name="Medium Shading 2 Accent 6" w:uiPriority="64" w:semiHidden="0" w:unhideWhenUsed="0"/>
+    <w:lsdException w:name="Medium List 1 Accent 6" w:uiPriority="65" w:semiHidden="0" w:unhideWhenUsed="0"/>
+    <w:lsdException w:name="Medium List 2 Accent 6" w:uiPriority="66" w:semiHidden="0" w:unhideWhenUsed="0"/>
+    <w:lsdException w:name="Medium Grid 1 Accent 6" w:uiPriority="67" w:semiHidden="0" w:unhideWhenUsed="0"/>
+    <w:lsdException w:name="Medium Grid 2 Accent 6" w:uiPriority="68" w:semiHidden="0" w:unhideWhenUsed="0"/>
+    <w:lsdException w:name="Medium Grid 3 Accent 6" w:uiPriority="69" w:semiHidden="0" w:unhideWhenUsed="0"/>
+    <w:lsdException w:name="Dark List Accent 6" w:uiPriority="70" w:semiHidden="0" w:unhideWhenUsed="0"/>
+    <w:lsdException w:name="Colorful Shading Accent 6" w:uiPriority="71" w:semiHidden="0" w:unhideWhenUsed="0"/>
+    <w:lsdException w:name="Colorful List Accent 6" w:uiPriority="72" w:semiHidden="0" w:unhideWhenUsed="0"/>
+    <w:lsdException w:name="Colorful Grid Accent 6" w:uiPriority="73" w:semiHidden="0" w:unhideWhenUsed="0"/>
+    <w:lsdException w:name="Subtle Emphasis" w:uiPriority="19" w:semiHidden="0" w:unhideWhenUsed="0" w:qFormat="1"/>
+    <w:lsdException w:name="Intense Emphasis" w:uiPriority="21" w:semiHidden="0" w:unhideWhenUsed="0" w:qFormat="1"/>
+    <w:lsdException w:name="Subtle Reference" w:uiPriority="31" w:semiHidden="0" w:unhideWhenUsed="0" w:qFormat="1"/>
+    <w:lsdException w:name="Intense Reference" w:uiPriority="32" w:semiHidden="0" w:unhideWhenUsed="0" w:qFormat="1"/>
+    <w:lsdException w:name="Book Title" w:uiPriority="33" w:semiHidden="0" w:unhideWhenUsed="0" w:qFormat="1"/>
     <w:lsdException w:name="Bibliography" w:uiPriority="37"/>
     <w:lsdException w:name="TOC Heading" w:uiPriority="39" w:qFormat="1"/>
   </w:latentStyles>
-  <w:style w:type="paragraph" w:default="1" w:styleId="Normal">
+  <w:style w:type="paragraph" w:styleId="Normal" w:default="1">
     <w:name w:val="Normal"/>
     <w:qFormat/>
-    <w:rsid w:val="00390ACB"/>
+    <w:rsid w:val="00390acb"/>
+    <w:pPr>
+      <w:widowControl/>
+      <w:bidi w:val="0"/>
+      <w:spacing w:lineRule="auto" w:line="276" w:before="0" w:after="200"/>
+      <w:jc w:val="left"/>
+    </w:pPr>
+    <w:rPr>
+      <w:rFonts w:ascii="Calibri" w:hAnsi="Calibri" w:eastAsia="Calibri" w:cs="" w:asciiTheme="minorHAnsi" w:cstheme="minorBidi" w:eastAsiaTheme="minorHAnsi" w:hAnsiTheme="minorHAnsi"/>
+      <w:color w:val="auto"/>
+      <w:kern w:val="0"/>
+      <w:sz w:val="22"/>
+      <w:szCs w:val="22"/>
+      <w:lang w:val="en-CA" w:eastAsia="en-US" w:bidi="ar-SA"/>
+    </w:rPr>
   </w:style>
-  <w:style w:type="character" w:default="1" w:styleId="DefaultParagraphFont">
+  <w:style w:type="character" w:styleId="DefaultParagraphFont" w:default="1">
     <w:name w:val="Default Paragraph Font"/>
     <w:uiPriority w:val="1"/>
     <w:semiHidden/>
     <w:unhideWhenUsed/>
+    <w:qFormat/>
+    <w:rPr/>
+  </w:style>
+  <w:style w:type="paragraph" w:styleId="Heading">
+    <w:name w:val="Heading"/>
+    <w:basedOn w:val="Normal"/>
+    <w:next w:val="TextBody"/>
+    <w:qFormat/>
+    <w:pPr>
+      <w:keepNext w:val="true"/>
+      <w:spacing w:before="240" w:after="120"/>
+    </w:pPr>
+    <w:rPr>
+      <w:rFonts w:ascii="Liberation Sans" w:hAnsi="Liberation Sans" w:eastAsia="Microsoft YaHei" w:cs="Lucida Sans"/>
+      <w:sz w:val="28"/>
+      <w:szCs w:val="28"/>
+    </w:rPr>
+  </w:style>
+  <w:style w:type="paragraph" w:styleId="TextBody">
+    <w:name w:val="Body Text"/>
+    <w:basedOn w:val="Normal"/>
+    <w:pPr>
+      <w:spacing w:lineRule="auto" w:line="276" w:before="0" w:after="140"/>
+    </w:pPr>
+    <w:rPr/>
+  </w:style>
+  <w:style w:type="paragraph" w:styleId="List">
+    <w:name w:val="List"/>
+    <w:basedOn w:val="TextBody"/>
+    <w:pPr/>
+    <w:rPr>
+      <w:rFonts w:cs="Lucida Sans"/>
+    </w:rPr>
+  </w:style>
+  <w:style w:type="paragraph" w:styleId="Caption">
+    <w:name w:val="Caption"/>
+    <w:basedOn w:val="Normal"/>
+    <w:qFormat/>
+    <w:pPr>
+      <w:suppressLineNumbers/>
+      <w:spacing w:before="120" w:after="120"/>
+    </w:pPr>
+    <w:rPr>
+      <w:rFonts w:cs="Lucida Sans"/>
+      <w:i/>
+      <w:iCs/>
+      <w:sz w:val="24"/>
+      <w:szCs w:val="24"/>
+    </w:rPr>
+  </w:style>
+  <w:style w:type="paragraph" w:styleId="Index">
+    <w:name w:val="Index"/>
+    <w:basedOn w:val="Normal"/>
+    <w:qFormat/>
+    <w:pPr>
+      <w:suppressLineNumbers/>
+    </w:pPr>
+    <w:rPr>
+      <w:rFonts w:cs="Lucida Sans"/>
+      <w:lang w:val="zxx" w:eastAsia="zxx" w:bidi="zxx"/>
+    </w:rPr>
+  </w:style>
+  <w:style w:type="paragraph" w:styleId="ListParagraph">
+    <w:name w:val="List Paragraph"/>
+    <w:basedOn w:val="Normal"/>
+    <w:uiPriority w:val="34"/>
+    <w:qFormat/>
+    <w:rsid w:val="00e971f5"/>
+    <w:pPr>
+      <w:spacing w:before="0" w:after="200"/>
+      <w:ind w:left="720" w:hanging="0"/>
+      <w:contextualSpacing/>
+    </w:pPr>
+    <w:rPr/>
+  </w:style>
+  <w:style w:type="paragraph" w:styleId="HeaderandFooter">
+    <w:name w:val="Header and Footer"/>
+    <w:basedOn w:val="Normal"/>
+    <w:qFormat/>
+    <w:pPr>
+      <w:suppressLineNumbers/>
+      <w:tabs>
+        <w:tab w:val="clear" w:pos="720"/>
+        <w:tab w:val="center" w:pos="4680" w:leader="none"/>
+        <w:tab w:val="right" w:pos="9360" w:leader="none"/>
+      </w:tabs>
+    </w:pPr>
+    <w:rPr/>
+  </w:style>
+  <w:style w:type="paragraph" w:styleId="Header">
+    <w:name w:val="Header"/>
+    <w:basedOn w:val="HeaderandFooter"/>
+    <w:pPr>
+      <w:suppressLineNumbers/>
+    </w:pPr>
+    <w:rPr/>
+  </w:style>
+  <w:style w:type="numbering" w:styleId="NoList" w:default="1">
+    <w:name w:val="No List"/>
+    <w:uiPriority w:val="99"/>
+    <w:semiHidden/>
+    <w:unhideWhenUsed/>
+    <w:qFormat/>
   </w:style>
   <w:style w:type="table" w:default="1" w:styleId="TableNormal">
     <w:name w:val="Normal Table"/>
@@ -1465,7 +1977,6 @@
     <w:unhideWhenUsed/>
     <w:qFormat/>
     <w:tblPr>
-      <w:tblInd w:w="0" w:type="dxa"/>
       <w:tblCellMar>
         <w:top w:w="0" w:type="dxa"/>
         <w:left w:w="108" w:type="dxa"/>
@@ -1473,23 +1984,6 @@
         <w:right w:w="108" w:type="dxa"/>
       </w:tblCellMar>
     </w:tblPr>
-  </w:style>
-  <w:style w:type="numbering" w:default="1" w:styleId="NoList">
-    <w:name w:val="No List"/>
-    <w:uiPriority w:val="99"/>
-    <w:semiHidden/>
-    <w:unhideWhenUsed/>
-  </w:style>
-  <w:style w:type="paragraph" w:styleId="ListParagraph">
-    <w:name w:val="List Paragraph"/>
-    <w:basedOn w:val="Normal"/>
-    <w:uiPriority w:val="34"/>
-    <w:qFormat/>
-    <w:rsid w:val="00E971F5"/>
-    <w:pPr>
-      <w:ind w:left="720"/>
-      <w:contextualSpacing/>
-    </w:pPr>
   </w:style>
 </w:styles>
 </file>

</xml_diff>

<commit_message>
Added powerpoint for broadphase and stl iterator intro
</commit_message>
<xml_diff>
--- a/6019_Phys_1/D2D/W01/INFO-6019 Course Plan (Fall 2023).docx
+++ b/6019_Phys_1/D2D/W01/INFO-6019 Course Plan (Fall 2023).docx
@@ -117,15 +117,7 @@
       </w:pPr>
       <w:r>
         <w:rPr/>
-        <w:t>Week 2: Discrete mat</w:t>
-      </w:r>
-      <w:r>
-        <w:rPr/>
-        <w:t>h</w:t>
-      </w:r>
-      <w:r>
-        <w:rPr/>
-        <w:t xml:space="preserve"> (2D and 3D)</w:t>
+        <w:t>Week 2: Discrete math (2D and 3D)</w:t>
       </w:r>
     </w:p>
     <w:p>
@@ -243,15 +235,7 @@
       </w:pPr>
       <w:r>
         <w:rPr/>
-        <w:t xml:space="preserve">Week 4-6: Bounding Volumes </w:t>
-      </w:r>
-      <w:r>
-        <w:rPr/>
-        <w:t xml:space="preserve">&amp; </w:t>
-      </w:r>
-      <w:r>
-        <w:rPr/>
-        <w:t>Basic Primitive Tests</w:t>
+        <w:t>Week 4-6: Bounding Volumes &amp; Basic Primitive Tests</w:t>
       </w:r>
     </w:p>
     <w:p>
@@ -439,10 +423,132 @@
     <w:p>
       <w:pPr>
         <w:pStyle w:val="Normal"/>
-        <w:rPr/>
-      </w:pPr>
-      <w:r>
-        <w:rPr/>
+        <w:rPr>
+          <w:b/>
+          <w:b/>
+          <w:bCs/>
+        </w:rPr>
+      </w:pPr>
+      <w:r>
+        <w:rPr>
+          <w:b/>
+          <w:bCs/>
+        </w:rPr>
+        <w:t>Week 10-12: Spatial data structures and partitioning</w:t>
+      </w:r>
+    </w:p>
+    <w:p>
+      <w:pPr>
+        <w:pStyle w:val="ListParagraph"/>
+        <w:numPr>
+          <w:ilvl w:val="0"/>
+          <w:numId w:val="5"/>
+        </w:numPr>
+        <w:rPr/>
+      </w:pPr>
+      <w:r>
+        <w:rPr/>
+        <w:t>Axis Aligned Bounding Boxes (AABBs)</w:t>
+      </w:r>
+    </w:p>
+    <w:p>
+      <w:pPr>
+        <w:pStyle w:val="ListParagraph"/>
+        <w:numPr>
+          <w:ilvl w:val="0"/>
+          <w:numId w:val="5"/>
+        </w:numPr>
+        <w:rPr/>
+      </w:pPr>
+      <w:r>
+        <w:rPr/>
+        <w:t>Oriented Bounding Boxes (OBBs)</w:t>
+      </w:r>
+    </w:p>
+    <w:p>
+      <w:pPr>
+        <w:pStyle w:val="ListParagraph"/>
+        <w:numPr>
+          <w:ilvl w:val="0"/>
+          <w:numId w:val="5"/>
+        </w:numPr>
+        <w:rPr/>
+      </w:pPr>
+      <w:r>
+        <w:rPr/>
+        <w:t>Uniform grids</w:t>
+      </w:r>
+    </w:p>
+    <w:p>
+      <w:pPr>
+        <w:pStyle w:val="ListParagraph"/>
+        <w:numPr>
+          <w:ilvl w:val="0"/>
+          <w:numId w:val="5"/>
+        </w:numPr>
+        <w:rPr/>
+      </w:pPr>
+      <w:r>
+        <w:rPr/>
+        <w:t>Hierarchical grids</w:t>
+      </w:r>
+    </w:p>
+    <w:p>
+      <w:pPr>
+        <w:pStyle w:val="ListParagraph"/>
+        <w:numPr>
+          <w:ilvl w:val="0"/>
+          <w:numId w:val="5"/>
+        </w:numPr>
+        <w:rPr/>
+      </w:pPr>
+      <w:r>
+        <w:rPr/>
+        <w:t>Trees</w:t>
+      </w:r>
+    </w:p>
+    <w:p>
+      <w:pPr>
+        <w:pStyle w:val="ListParagraph"/>
+        <w:numPr>
+          <w:ilvl w:val="0"/>
+          <w:numId w:val="5"/>
+        </w:numPr>
+        <w:rPr/>
+      </w:pPr>
+      <w:r>
+        <w:rPr/>
+        <w:t>Sort and Sweep (Broad Phase) methods</w:t>
+      </w:r>
+    </w:p>
+    <w:p>
+      <w:pPr>
+        <w:pStyle w:val="ListParagraph"/>
+        <w:numPr>
+          <w:ilvl w:val="0"/>
+          <w:numId w:val="5"/>
+        </w:numPr>
+        <w:rPr/>
+      </w:pPr>
+      <w:r>
+        <w:rPr/>
+        <w:t>Cells and Portals</w:t>
+      </w:r>
+    </w:p>
+    <w:p>
+      <w:pPr>
+        <w:pStyle w:val="Normal"/>
+        <w:rPr>
+          <w:b/>
+          <w:b/>
+          <w:bCs/>
+        </w:rPr>
+      </w:pPr>
+      <w:r>
+        <w:rPr>
+          <w:b/>
+          <w:bCs/>
+        </w:rPr>
         <w:t>Week 9: Convex objects</w:t>
       </w:r>
     </w:p>
@@ -514,114 +620,6 @@
       <w:r>
         <w:rPr/>
         <w:t>Other techniques (for instance: Gilbert-Johnson-Keerthi, etc.)</w:t>
-      </w:r>
-    </w:p>
-    <w:p>
-      <w:pPr>
-        <w:pStyle w:val="Normal"/>
-        <w:rPr/>
-      </w:pPr>
-      <w:r>
-        <w:rPr/>
-        <w:t>Week 10-12: Spatial data structures and partitioning</w:t>
-      </w:r>
-    </w:p>
-    <w:p>
-      <w:pPr>
-        <w:pStyle w:val="ListParagraph"/>
-        <w:numPr>
-          <w:ilvl w:val="0"/>
-          <w:numId w:val="5"/>
-        </w:numPr>
-        <w:rPr/>
-      </w:pPr>
-      <w:r>
-        <w:rPr/>
-        <w:t>Axis Aligned Bounding Boxes (AABBs)</w:t>
-      </w:r>
-    </w:p>
-    <w:p>
-      <w:pPr>
-        <w:pStyle w:val="ListParagraph"/>
-        <w:numPr>
-          <w:ilvl w:val="0"/>
-          <w:numId w:val="5"/>
-        </w:numPr>
-        <w:rPr/>
-      </w:pPr>
-      <w:r>
-        <w:rPr/>
-        <w:t>Oriented Bounding Boxes (OBBs)</w:t>
-      </w:r>
-    </w:p>
-    <w:p>
-      <w:pPr>
-        <w:pStyle w:val="ListParagraph"/>
-        <w:numPr>
-          <w:ilvl w:val="0"/>
-          <w:numId w:val="5"/>
-        </w:numPr>
-        <w:rPr/>
-      </w:pPr>
-      <w:r>
-        <w:rPr/>
-        <w:t>Uniform grids</w:t>
-      </w:r>
-    </w:p>
-    <w:p>
-      <w:pPr>
-        <w:pStyle w:val="ListParagraph"/>
-        <w:numPr>
-          <w:ilvl w:val="0"/>
-          <w:numId w:val="5"/>
-        </w:numPr>
-        <w:rPr/>
-      </w:pPr>
-      <w:r>
-        <w:rPr/>
-        <w:t>Hierarchical grids</w:t>
-      </w:r>
-    </w:p>
-    <w:p>
-      <w:pPr>
-        <w:pStyle w:val="ListParagraph"/>
-        <w:numPr>
-          <w:ilvl w:val="0"/>
-          <w:numId w:val="5"/>
-        </w:numPr>
-        <w:rPr/>
-      </w:pPr>
-      <w:r>
-        <w:rPr/>
-        <w:t>Trees</w:t>
-      </w:r>
-    </w:p>
-    <w:p>
-      <w:pPr>
-        <w:pStyle w:val="ListParagraph"/>
-        <w:numPr>
-          <w:ilvl w:val="0"/>
-          <w:numId w:val="5"/>
-        </w:numPr>
-        <w:rPr/>
-      </w:pPr>
-      <w:r>
-        <w:rPr/>
-        <w:t>Sort and Sweep (Broad Phase) methods</w:t>
-      </w:r>
-    </w:p>
-    <w:p>
-      <w:pPr>
-        <w:pStyle w:val="ListParagraph"/>
-        <w:numPr>
-          <w:ilvl w:val="0"/>
-          <w:numId w:val="5"/>
-        </w:numPr>
-        <w:rPr/>
-      </w:pPr>
-      <w:r>
-        <w:rPr/>
-        <w:t>Cells and Portals</w:t>
       </w:r>
     </w:p>
     <w:p>
@@ -678,10 +676,9 @@
     </w:p>
     <w:sectPr>
       <w:headerReference w:type="default" r:id="rId2"/>
-      <w:type w:val="nextPage"/>
+      <w:type w:val="continuous"/>
       <w:pgSz w:w="12240" w:h="15840"/>
       <w:pgMar w:left="1134" w:right="1134" w:gutter="0" w:header="1134" w:top="2119" w:footer="0" w:bottom="1134"/>
-      <w:pgNumType w:fmt="decimal"/>
       <w:cols w:num="2" w:space="282" w:equalWidth="true" w:sep="false"/>
       <w:formProt w:val="false"/>
       <w:textDirection w:val="lrTb"/>
@@ -1848,6 +1845,7 @@
     <w:rsid w:val="00390acb"/>
     <w:pPr>
       <w:widowControl/>
+      <w:suppressAutoHyphens w:val="true"/>
       <w:bidi w:val="0"/>
       <w:spacing w:lineRule="auto" w:line="276" w:before="0" w:after="200"/>
       <w:jc w:val="left"/>

</xml_diff>